<commit_message>
Starting REST/JSON api managment
</commit_message>
<xml_diff>
--- a/specifications/specifications.docx
+++ b/specifications/specifications.docx
@@ -94,6 +94,31 @@
       </w:pPr>
       <w:r>
         <w:t>flutter_windows_v1.5.4-hotfix.2-stable</w:t>
+      </w:r>
+    </w:p>
+    <w:p>
+      <w:pPr>
+        <w:pStyle w:val="Sansinterligne"/>
+        <w:numPr>
+          <w:ilvl w:val="0"/>
+          <w:numId w:val="1"/>
+        </w:numPr>
+      </w:pPr>
+      <w:proofErr w:type="spellStart"/>
+      <w:r>
+        <w:t>swagger</w:t>
+      </w:r>
+      <w:proofErr w:type="spellEnd"/>
+      <w:r>
+        <w:t>/</w:t>
+      </w:r>
+      <w:proofErr w:type="spellStart"/>
+      <w:r>
+        <w:t>postman</w:t>
+      </w:r>
+      <w:proofErr w:type="spellEnd"/>
+      <w:r>
+        <w:t xml:space="preserve"> (api)</w:t>
       </w:r>
     </w:p>
     <w:p>
@@ -130,6 +155,40 @@
       <w:pPr>
         <w:pStyle w:val="Sansinterligne"/>
       </w:pPr>
+      <w:hyperlink r:id="rId7" w:history="1">
+        <w:r>
+          <w:rPr>
+            <w:rStyle w:val="Lienhypertexte"/>
+          </w:rPr>
+          <w:t>https://developer.android.com/studio</w:t>
+        </w:r>
+      </w:hyperlink>
+    </w:p>
+    <w:p>
+      <w:pPr>
+        <w:pStyle w:val="Sansinterligne"/>
+      </w:pPr>
+      <w:hyperlink r:id="rId8" w:history="1">
+        <w:r>
+          <w:rPr>
+            <w:rStyle w:val="Lienhypertexte"/>
+          </w:rPr>
+          <w:t>https://swagger.io/</w:t>
+        </w:r>
+      </w:hyperlink>
+    </w:p>
+    <w:p>
+      <w:pPr>
+        <w:pStyle w:val="Sansinterligne"/>
+      </w:pPr>
+      <w:hyperlink r:id="rId9" w:history="1">
+        <w:r>
+          <w:rPr>
+            <w:rStyle w:val="Lienhypertexte"/>
+          </w:rPr>
+          <w:t>https://www.getpostman.com/</w:t>
+        </w:r>
+      </w:hyperlink>
     </w:p>
     <w:p>
       <w:pPr>
@@ -148,7 +207,31 @@
         <w:pStyle w:val="Sansinterligne"/>
       </w:pPr>
       <w:r>
-        <w:t>Architect your Flutter project using BLOC pattern</w:t>
+        <w:t xml:space="preserve">Architect </w:t>
+      </w:r>
+      <w:proofErr w:type="spellStart"/>
+      <w:r>
+        <w:t>your</w:t>
+      </w:r>
+      <w:proofErr w:type="spellEnd"/>
+      <w:r>
+        <w:t xml:space="preserve"> Flutter </w:t>
+      </w:r>
+      <w:proofErr w:type="spellStart"/>
+      <w:r>
+        <w:t>project</w:t>
+      </w:r>
+      <w:proofErr w:type="spellEnd"/>
+      <w:r>
+        <w:t xml:space="preserve"> </w:t>
+      </w:r>
+      <w:proofErr w:type="spellStart"/>
+      <w:r>
+        <w:t>using</w:t>
+      </w:r>
+      <w:proofErr w:type="spellEnd"/>
+      <w:r>
+        <w:t xml:space="preserve"> BLOC pattern</w:t>
       </w:r>
       <w:r>
         <w:t> :</w:t>
@@ -158,7 +241,7 @@
       <w:pPr>
         <w:pStyle w:val="Sansinterligne"/>
       </w:pPr>
-      <w:hyperlink r:id="rId7" w:history="1">
+      <w:hyperlink r:id="rId10" w:history="1">
         <w:r>
           <w:rPr>
             <w:rStyle w:val="Lienhypertexte"/>
@@ -263,8 +346,6 @@
       <w:r>
         <w:t xml:space="preserve"> de la société</w:t>
       </w:r>
-      <w:bookmarkStart w:id="0" w:name="_GoBack"/>
-      <w:bookmarkEnd w:id="0"/>
     </w:p>
     <w:p>
       <w:pPr>
@@ -275,41 +356,7 @@
         </w:numPr>
       </w:pPr>
       <w:r>
-        <w:t>En bas de page un encart publicitaire</w:t>
-      </w:r>
-    </w:p>
-    <w:p>
-      <w:pPr>
-        <w:pStyle w:val="Sansinterligne"/>
-      </w:pPr>
-    </w:p>
-    <w:p>
-      <w:pPr>
-        <w:pStyle w:val="Titre2"/>
-      </w:pPr>
-      <w:r>
-        <w:t>Simulateur</w:t>
-      </w:r>
-    </w:p>
-    <w:p>
-      <w:pPr>
-        <w:pStyle w:val="Sansinterligne"/>
-      </w:pPr>
-    </w:p>
-    <w:p>
-      <w:pPr>
-        <w:pStyle w:val="Sansinterligne"/>
-      </w:pPr>
-      <w:r>
-        <w:t>Le simulateur proposera un choix de formulaire pour les ambulances, les vsl, les taxis.</w:t>
-      </w:r>
-    </w:p>
-    <w:p>
-      <w:pPr>
-        <w:pStyle w:val="Sansinterligne"/>
-      </w:pPr>
-      <w:r>
-        <w:t>Pour chacun des formulaires :</w:t>
+        <w:t>Un descriptif sommaire de l’application.</w:t>
       </w:r>
     </w:p>
     <w:p>
@@ -321,40 +368,130 @@
         </w:numPr>
       </w:pPr>
       <w:r>
+        <w:t>En bas de page un encart publicitaire</w:t>
+      </w:r>
+    </w:p>
+    <w:p>
+      <w:pPr>
+        <w:pStyle w:val="Sansinterligne"/>
+      </w:pPr>
+    </w:p>
+    <w:p>
+      <w:pPr>
+        <w:pStyle w:val="Titre2"/>
+      </w:pPr>
+      <w:r>
+        <w:t>Simulateur</w:t>
+      </w:r>
+    </w:p>
+    <w:p>
+      <w:pPr>
+        <w:pStyle w:val="Sansinterligne"/>
+      </w:pPr>
+    </w:p>
+    <w:p>
+      <w:pPr>
+        <w:pStyle w:val="Sansinterligne"/>
+      </w:pPr>
+      <w:r>
+        <w:t xml:space="preserve">Le simulateur proposera un choix de formulaire pour les ambulances, les </w:t>
+      </w:r>
+      <w:proofErr w:type="spellStart"/>
+      <w:r>
+        <w:t>vsl</w:t>
+      </w:r>
+      <w:proofErr w:type="spellEnd"/>
+      <w:r>
+        <w:t>, les taxis.</w:t>
+      </w:r>
+    </w:p>
+    <w:p>
+      <w:pPr>
+        <w:pStyle w:val="Sansinterligne"/>
+      </w:pPr>
+      <w:r>
+        <w:t>Pour chacun des formulaires :</w:t>
+      </w:r>
+    </w:p>
+    <w:p>
+      <w:pPr>
+        <w:pStyle w:val="Sansinterligne"/>
+        <w:numPr>
+          <w:ilvl w:val="0"/>
+          <w:numId w:val="18"/>
+        </w:numPr>
+      </w:pPr>
+      <w:r>
+        <w:lastRenderedPageBreak/>
         <w:t xml:space="preserve">Chaque changement de sélection </w:t>
       </w:r>
       <w:r>
         <w:t xml:space="preserve">d’item </w:t>
       </w:r>
       <w:r>
-        <w:t xml:space="preserve">du formulaire enverra une requête de service SOAP afin de calculer </w:t>
-      </w:r>
-      <w:r>
-        <w:t>le coût de l’</w:t>
-      </w:r>
-      <w:r>
-        <w:t>intervention en temps réel.</w:t>
-      </w:r>
-    </w:p>
-    <w:p>
-      <w:pPr>
-        <w:pStyle w:val="Sansinterligne"/>
-      </w:pPr>
+        <w:t>du formulaire enverra une requête de service</w:t>
+      </w:r>
+      <w:r>
+        <w:t> </w:t>
+      </w:r>
+      <w:r>
+        <w:t>afin de calculer le coût de l’intervention en temps réel</w:t>
+      </w:r>
+    </w:p>
+    <w:p>
+      <w:pPr>
+        <w:pStyle w:val="Sansinterligne"/>
+        <w:numPr>
+          <w:ilvl w:val="0"/>
+          <w:numId w:val="18"/>
+        </w:numPr>
+      </w:pPr>
+      <w:r>
+        <w:t>Service de type</w:t>
+      </w:r>
       <w:r>
         <w:t xml:space="preserve"> </w:t>
       </w:r>
-    </w:p>
-    <w:p>
-      <w:pPr>
-        <w:pStyle w:val="Sansinterligne"/>
-      </w:pPr>
+      <w:r>
+        <w:t xml:space="preserve">SOAP </w:t>
+      </w:r>
+      <w:r>
+        <w:t xml:space="preserve">pour les ambulances, </w:t>
+      </w:r>
+      <w:proofErr w:type="spellStart"/>
+      <w:r>
+        <w:t>vsl</w:t>
+      </w:r>
+      <w:proofErr w:type="spellEnd"/>
+      <w:r>
+        <w:t xml:space="preserve"> et paramètres</w:t>
+      </w:r>
+      <w:r>
+        <w:t xml:space="preserve"> et récemment  REST/JSON pour les taxis (voir </w:t>
+      </w:r>
+      <w:r>
+        <w:t xml:space="preserve">le </w:t>
+      </w:r>
+      <w:r>
+        <w:t>chapitre « Web services »</w:t>
+      </w:r>
+      <w:r>
+        <w:t>.</w:t>
+      </w:r>
+    </w:p>
+    <w:p>
+      <w:pPr>
+        <w:pStyle w:val="Sansinterligne"/>
+      </w:pPr>
+      <w:r>
+        <w:t xml:space="preserve"> </w:t>
+      </w:r>
     </w:p>
     <w:p>
       <w:pPr>
         <w:pStyle w:val="Titre2"/>
       </w:pPr>
       <w:r>
-        <w:lastRenderedPageBreak/>
         <w:t>Paramètres</w:t>
       </w:r>
     </w:p>
@@ -368,40 +505,34 @@
         <w:pStyle w:val="Sansinterligne"/>
       </w:pPr>
       <w:r>
-        <w:t>Le calcul du coût d’intervention pour chaque formulaire (</w:t>
-      </w:r>
-      <w:r>
-        <w:t>ambulances, vsl, taxis</w:t>
-      </w:r>
-      <w:r>
-        <w:t>) dépend des paramètres (globaux).</w:t>
-      </w:r>
-    </w:p>
-    <w:p>
-      <w:pPr>
-        <w:pStyle w:val="Sansinterligne"/>
-      </w:pPr>
-    </w:p>
-    <w:p>
-      <w:pPr>
-        <w:pStyle w:val="Sansinterligne"/>
-      </w:pPr>
-      <w:r>
-        <w:t>Chaque modification de ce formulaire doit être impacté immédiatement dans les formulaires cités ci-dessus car le leurs calculs de coûts en dépende.</w:t>
-      </w:r>
-    </w:p>
-    <w:p>
-      <w:pPr>
-        <w:pStyle w:val="Sansinterligne"/>
-      </w:pPr>
-    </w:p>
-    <w:p>
-      <w:pPr>
-        <w:pStyle w:val="Sansinterligne"/>
-      </w:pPr>
-      <w:r>
-        <w:t xml:space="preserve">Ce formulaire </w:t>
-      </w:r>
+        <w:t xml:space="preserve">Le calcul du coût d’intervention pour chaque formulaire (ambulances, </w:t>
+      </w:r>
+      <w:proofErr w:type="spellStart"/>
+      <w:r>
+        <w:t>vsl</w:t>
+      </w:r>
+      <w:proofErr w:type="spellEnd"/>
+      <w:r>
+        <w:t>, taxis) dépend des paramètres (globaux).</w:t>
+      </w:r>
+    </w:p>
+    <w:p>
+      <w:pPr>
+        <w:pStyle w:val="Sansinterligne"/>
+      </w:pPr>
+    </w:p>
+    <w:p>
+      <w:pPr>
+        <w:pStyle w:val="Sansinterligne"/>
+      </w:pPr>
+      <w:r>
+        <w:t>Chaque modification de ce formulaire doit être impacté immédiatement dans les formulaires cités ci-dessus car leurs calculs de coûts en dépende.</w:t>
+      </w:r>
+    </w:p>
+    <w:p>
+      <w:pPr>
+        <w:pStyle w:val="Sansinterligne"/>
+      </w:pPr>
     </w:p>
     <w:p>
       <w:pPr>
@@ -420,6 +551,249 @@
       <w:pPr>
         <w:pStyle w:val="Sansinterligne"/>
       </w:pPr>
+    </w:p>
+    <w:p>
+      <w:pPr>
+        <w:pStyle w:val="Sansinterligne"/>
+      </w:pPr>
+    </w:p>
+    <w:p>
+      <w:pPr>
+        <w:pStyle w:val="Titre1"/>
+      </w:pPr>
+      <w:r>
+        <w:t>Web services</w:t>
+      </w:r>
+    </w:p>
+    <w:p>
+      <w:pPr>
+        <w:pStyle w:val="Sansinterligne"/>
+      </w:pPr>
+    </w:p>
+    <w:p>
+      <w:pPr>
+        <w:pStyle w:val="Titre2"/>
+      </w:pPr>
+      <w:r>
+        <w:t>Service Ambulance et VSL</w:t>
+      </w:r>
+    </w:p>
+    <w:p>
+      <w:pPr>
+        <w:pStyle w:val="Sansinterligne"/>
+      </w:pPr>
+      <w:r>
+        <w:t xml:space="preserve">Le web service </w:t>
+      </w:r>
+      <w:proofErr w:type="gramStart"/>
+      <w:r>
+        <w:t xml:space="preserve">propose une api </w:t>
+      </w:r>
+      <w:proofErr w:type="gramEnd"/>
+      <w:r>
+        <w:t xml:space="preserve"> </w:t>
+      </w:r>
+      <w:r>
+        <w:t>SOAP</w:t>
+      </w:r>
+      <w:r>
+        <w:t>.</w:t>
+      </w:r>
+    </w:p>
+    <w:p>
+      <w:pPr>
+        <w:pStyle w:val="Sansinterligne"/>
+      </w:pPr>
+    </w:p>
+    <w:p>
+      <w:pPr>
+        <w:pStyle w:val="Sansinterligne"/>
+      </w:pPr>
+      <w:r>
+        <w:t>La documentation se trouve à l’url </w:t>
+      </w:r>
+      <w:proofErr w:type="gramStart"/>
+      <w:r>
+        <w:t>: ???</w:t>
+      </w:r>
+      <w:proofErr w:type="gramEnd"/>
+    </w:p>
+    <w:p>
+      <w:pPr>
+        <w:pStyle w:val="Sansinterligne"/>
+      </w:pPr>
+    </w:p>
+    <w:p>
+      <w:pPr>
+        <w:pStyle w:val="Titre2"/>
+      </w:pPr>
+      <w:r>
+        <w:t>Service Taxi</w:t>
+      </w:r>
+    </w:p>
+    <w:p>
+      <w:pPr>
+        <w:pStyle w:val="Sansinterligne"/>
+      </w:pPr>
+    </w:p>
+    <w:p>
+      <w:pPr>
+        <w:pStyle w:val="Titre3"/>
+      </w:pPr>
+      <w:r>
+        <w:t>Documentation</w:t>
+      </w:r>
+    </w:p>
+    <w:p>
+      <w:pPr>
+        <w:pStyle w:val="Sansinterligne"/>
+      </w:pPr>
+      <w:r>
+        <w:t xml:space="preserve">Le web service </w:t>
+      </w:r>
+      <w:proofErr w:type="gramStart"/>
+      <w:r>
+        <w:t xml:space="preserve">propose une api </w:t>
+      </w:r>
+      <w:proofErr w:type="gramEnd"/>
+      <w:r>
+        <w:t xml:space="preserve"> </w:t>
+      </w:r>
+      <w:r>
+        <w:t>REST/JSON en méthode d’envoi de type POST.</w:t>
+      </w:r>
+    </w:p>
+    <w:p>
+      <w:pPr>
+        <w:pStyle w:val="Sansinterligne"/>
+      </w:pPr>
+      <w:r>
+        <w:t>La documentation est disponible à l’url suivante :</w:t>
+      </w:r>
+    </w:p>
+    <w:p>
+      <w:pPr>
+        <w:pStyle w:val="Sansinterligne"/>
+      </w:pPr>
+    </w:p>
+    <w:p>
+      <w:pPr>
+        <w:pStyle w:val="Sansinterligne"/>
+      </w:pPr>
+      <w:hyperlink r:id="rId11" w:history="1">
+        <w:r>
+          <w:rPr>
+            <w:rStyle w:val="Lienhypertexte"/>
+          </w:rPr>
+          <w:t>http://liburgence.aidesnsoft.fr/swagger/ui/index</w:t>
+        </w:r>
+      </w:hyperlink>
+    </w:p>
+    <w:p>
+      <w:pPr>
+        <w:pStyle w:val="Sansinterligne"/>
+      </w:pPr>
+    </w:p>
+    <w:p>
+      <w:pPr>
+        <w:pStyle w:val="Titre3"/>
+      </w:pPr>
+      <w:r>
+        <w:t>Génération des objets JSON / Gestion de la sérialisation</w:t>
+      </w:r>
+    </w:p>
+    <w:p>
+      <w:pPr>
+        <w:pStyle w:val="Sansinterligne"/>
+      </w:pPr>
+      <w:r>
+        <w:t>L’API propose plusieurs services avec de très nombreux paramètres.</w:t>
+      </w:r>
+    </w:p>
+    <w:p>
+      <w:pPr>
+        <w:pStyle w:val="Sansinterligne"/>
+      </w:pPr>
+      <w:r>
+        <w:t>L’API est en V1.0 et peut être amenée à évoluer.</w:t>
+      </w:r>
+    </w:p>
+    <w:p>
+      <w:pPr>
+        <w:pStyle w:val="Sansinterligne"/>
+      </w:pPr>
+      <w:r>
+        <w:t xml:space="preserve">Il faut </w:t>
+      </w:r>
+      <w:r>
+        <w:t xml:space="preserve">donc </w:t>
+      </w:r>
+      <w:r>
+        <w:t xml:space="preserve">pouvoir générer des objets modèles (POJO) en </w:t>
+      </w:r>
+      <w:proofErr w:type="spellStart"/>
+      <w:r>
+        <w:t>dart</w:t>
+      </w:r>
+      <w:proofErr w:type="spellEnd"/>
+      <w:r>
+        <w:t xml:space="preserve"> qui est le langage de programmation.</w:t>
+      </w:r>
+    </w:p>
+    <w:p>
+      <w:pPr>
+        <w:pStyle w:val="Sansinterligne"/>
+      </w:pPr>
+      <w:r>
+        <w:t xml:space="preserve">Pour cela le projet utilise la </w:t>
+      </w:r>
+      <w:proofErr w:type="spellStart"/>
+      <w:r>
+        <w:t>library</w:t>
+      </w:r>
+      <w:proofErr w:type="spellEnd"/>
+      <w:r>
+        <w:t xml:space="preserve"> « </w:t>
+      </w:r>
+      <w:proofErr w:type="spellStart"/>
+      <w:r>
+        <w:t>json_serializable</w:t>
+      </w:r>
+      <w:proofErr w:type="spellEnd"/>
+      <w:r>
+        <w:t> »</w:t>
+      </w:r>
+    </w:p>
+    <w:p>
+      <w:pPr>
+        <w:pStyle w:val="Sansinterligne"/>
+      </w:pPr>
+      <w:bookmarkStart w:id="0" w:name="_GoBack"/>
+      <w:bookmarkEnd w:id="0"/>
+    </w:p>
+    <w:p>
+      <w:pPr>
+        <w:pStyle w:val="Sansinterligne"/>
+      </w:pPr>
+      <w:r>
+        <w:t>Installation/utilisation ci-dessous</w:t>
+      </w:r>
+      <w:r>
+        <w:t> :</w:t>
+      </w:r>
+    </w:p>
+    <w:p>
+      <w:pPr>
+        <w:pStyle w:val="Sansinterligne"/>
+      </w:pPr>
+      <w:hyperlink r:id="rId12" w:history="1">
+        <w:r>
+          <w:rPr>
+            <w:rStyle w:val="Lienhypertexte"/>
+          </w:rPr>
+          <w:t>https://flutter.dev/docs/development/data-and-backend/json</w:t>
+        </w:r>
+      </w:hyperlink>
     </w:p>
     <w:p>
       <w:pPr>
@@ -787,6 +1161,92 @@
     </w:lvl>
   </w:abstractNum>
   <w:abstractNum w:abstractNumId="4">
+    <w:nsid w:val="1F7A5198"/>
+    <w:multiLevelType w:val="hybridMultilevel"/>
+    <w:tmpl w:val="0C988894"/>
+    <w:lvl w:ilvl="0" w:tplc="040C000F">
+      <w:start w:val="1"/>
+      <w:numFmt w:val="decimal"/>
+      <w:lvlText w:val="%1."/>
+      <w:lvlJc w:val="left"/>
+      <w:pPr>
+        <w:ind w:left="720" w:hanging="360"/>
+      </w:pPr>
+    </w:lvl>
+    <w:lvl w:ilvl="1" w:tplc="040C0019" w:tentative="1">
+      <w:start w:val="1"/>
+      <w:numFmt w:val="lowerLetter"/>
+      <w:lvlText w:val="%2."/>
+      <w:lvlJc w:val="left"/>
+      <w:pPr>
+        <w:ind w:left="1440" w:hanging="360"/>
+      </w:pPr>
+    </w:lvl>
+    <w:lvl w:ilvl="2" w:tplc="040C001B" w:tentative="1">
+      <w:start w:val="1"/>
+      <w:numFmt w:val="lowerRoman"/>
+      <w:lvlText w:val="%3."/>
+      <w:lvlJc w:val="right"/>
+      <w:pPr>
+        <w:ind w:left="2160" w:hanging="180"/>
+      </w:pPr>
+    </w:lvl>
+    <w:lvl w:ilvl="3" w:tplc="040C000F" w:tentative="1">
+      <w:start w:val="1"/>
+      <w:numFmt w:val="decimal"/>
+      <w:lvlText w:val="%4."/>
+      <w:lvlJc w:val="left"/>
+      <w:pPr>
+        <w:ind w:left="2880" w:hanging="360"/>
+      </w:pPr>
+    </w:lvl>
+    <w:lvl w:ilvl="4" w:tplc="040C0019" w:tentative="1">
+      <w:start w:val="1"/>
+      <w:numFmt w:val="lowerLetter"/>
+      <w:lvlText w:val="%5."/>
+      <w:lvlJc w:val="left"/>
+      <w:pPr>
+        <w:ind w:left="3600" w:hanging="360"/>
+      </w:pPr>
+    </w:lvl>
+    <w:lvl w:ilvl="5" w:tplc="040C001B" w:tentative="1">
+      <w:start w:val="1"/>
+      <w:numFmt w:val="lowerRoman"/>
+      <w:lvlText w:val="%6."/>
+      <w:lvlJc w:val="right"/>
+      <w:pPr>
+        <w:ind w:left="4320" w:hanging="180"/>
+      </w:pPr>
+    </w:lvl>
+    <w:lvl w:ilvl="6" w:tplc="040C000F" w:tentative="1">
+      <w:start w:val="1"/>
+      <w:numFmt w:val="decimal"/>
+      <w:lvlText w:val="%7."/>
+      <w:lvlJc w:val="left"/>
+      <w:pPr>
+        <w:ind w:left="5040" w:hanging="360"/>
+      </w:pPr>
+    </w:lvl>
+    <w:lvl w:ilvl="7" w:tplc="040C0019" w:tentative="1">
+      <w:start w:val="1"/>
+      <w:numFmt w:val="lowerLetter"/>
+      <w:lvlText w:val="%8."/>
+      <w:lvlJc w:val="left"/>
+      <w:pPr>
+        <w:ind w:left="5760" w:hanging="360"/>
+      </w:pPr>
+    </w:lvl>
+    <w:lvl w:ilvl="8" w:tplc="040C001B" w:tentative="1">
+      <w:start w:val="1"/>
+      <w:numFmt w:val="lowerRoman"/>
+      <w:lvlText w:val="%9."/>
+      <w:lvlJc w:val="right"/>
+      <w:pPr>
+        <w:ind w:left="6480" w:hanging="180"/>
+      </w:pPr>
+    </w:lvl>
+  </w:abstractNum>
+  <w:abstractNum w:abstractNumId="5">
     <w:nsid w:val="1FC03553"/>
     <w:multiLevelType w:val="multilevel"/>
     <w:tmpl w:val="040C001D"/>
@@ -872,7 +1332,7 @@
       </w:pPr>
     </w:lvl>
   </w:abstractNum>
-  <w:abstractNum w:abstractNumId="5">
+  <w:abstractNum w:abstractNumId="6">
     <w:nsid w:val="2E50692D"/>
     <w:multiLevelType w:val="multilevel"/>
     <w:tmpl w:val="D40C82A6"/>
@@ -958,7 +1418,7 @@
       </w:pPr>
     </w:lvl>
   </w:abstractNum>
-  <w:abstractNum w:abstractNumId="6">
+  <w:abstractNum w:abstractNumId="7">
     <w:nsid w:val="300D140E"/>
     <w:multiLevelType w:val="hybridMultilevel"/>
     <w:tmpl w:val="1EA4DC34"/>
@@ -1070,7 +1530,93 @@
       </w:rPr>
     </w:lvl>
   </w:abstractNum>
-  <w:abstractNum w:abstractNumId="7">
+  <w:abstractNum w:abstractNumId="8">
+    <w:nsid w:val="315F4491"/>
+    <w:multiLevelType w:val="hybridMultilevel"/>
+    <w:tmpl w:val="0C988894"/>
+    <w:lvl w:ilvl="0" w:tplc="040C000F">
+      <w:start w:val="1"/>
+      <w:numFmt w:val="decimal"/>
+      <w:lvlText w:val="%1."/>
+      <w:lvlJc w:val="left"/>
+      <w:pPr>
+        <w:ind w:left="720" w:hanging="360"/>
+      </w:pPr>
+    </w:lvl>
+    <w:lvl w:ilvl="1" w:tplc="040C0019" w:tentative="1">
+      <w:start w:val="1"/>
+      <w:numFmt w:val="lowerLetter"/>
+      <w:lvlText w:val="%2."/>
+      <w:lvlJc w:val="left"/>
+      <w:pPr>
+        <w:ind w:left="1440" w:hanging="360"/>
+      </w:pPr>
+    </w:lvl>
+    <w:lvl w:ilvl="2" w:tplc="040C001B" w:tentative="1">
+      <w:start w:val="1"/>
+      <w:numFmt w:val="lowerRoman"/>
+      <w:lvlText w:val="%3."/>
+      <w:lvlJc w:val="right"/>
+      <w:pPr>
+        <w:ind w:left="2160" w:hanging="180"/>
+      </w:pPr>
+    </w:lvl>
+    <w:lvl w:ilvl="3" w:tplc="040C000F" w:tentative="1">
+      <w:start w:val="1"/>
+      <w:numFmt w:val="decimal"/>
+      <w:lvlText w:val="%4."/>
+      <w:lvlJc w:val="left"/>
+      <w:pPr>
+        <w:ind w:left="2880" w:hanging="360"/>
+      </w:pPr>
+    </w:lvl>
+    <w:lvl w:ilvl="4" w:tplc="040C0019" w:tentative="1">
+      <w:start w:val="1"/>
+      <w:numFmt w:val="lowerLetter"/>
+      <w:lvlText w:val="%5."/>
+      <w:lvlJc w:val="left"/>
+      <w:pPr>
+        <w:ind w:left="3600" w:hanging="360"/>
+      </w:pPr>
+    </w:lvl>
+    <w:lvl w:ilvl="5" w:tplc="040C001B" w:tentative="1">
+      <w:start w:val="1"/>
+      <w:numFmt w:val="lowerRoman"/>
+      <w:lvlText w:val="%6."/>
+      <w:lvlJc w:val="right"/>
+      <w:pPr>
+        <w:ind w:left="4320" w:hanging="180"/>
+      </w:pPr>
+    </w:lvl>
+    <w:lvl w:ilvl="6" w:tplc="040C000F" w:tentative="1">
+      <w:start w:val="1"/>
+      <w:numFmt w:val="decimal"/>
+      <w:lvlText w:val="%7."/>
+      <w:lvlJc w:val="left"/>
+      <w:pPr>
+        <w:ind w:left="5040" w:hanging="360"/>
+      </w:pPr>
+    </w:lvl>
+    <w:lvl w:ilvl="7" w:tplc="040C0019" w:tentative="1">
+      <w:start w:val="1"/>
+      <w:numFmt w:val="lowerLetter"/>
+      <w:lvlText w:val="%8."/>
+      <w:lvlJc w:val="left"/>
+      <w:pPr>
+        <w:ind w:left="5760" w:hanging="360"/>
+      </w:pPr>
+    </w:lvl>
+    <w:lvl w:ilvl="8" w:tplc="040C001B" w:tentative="1">
+      <w:start w:val="1"/>
+      <w:numFmt w:val="lowerRoman"/>
+      <w:lvlText w:val="%9."/>
+      <w:lvlJc w:val="right"/>
+      <w:pPr>
+        <w:ind w:left="6480" w:hanging="180"/>
+      </w:pPr>
+    </w:lvl>
+  </w:abstractNum>
+  <w:abstractNum w:abstractNumId="9">
     <w:nsid w:val="37F45BDD"/>
     <w:multiLevelType w:val="multilevel"/>
     <w:tmpl w:val="040C001F"/>
@@ -1156,7 +1702,7 @@
       </w:pPr>
     </w:lvl>
   </w:abstractNum>
-  <w:abstractNum w:abstractNumId="8">
+  <w:abstractNum w:abstractNumId="10">
     <w:nsid w:val="3D2201DB"/>
     <w:multiLevelType w:val="multilevel"/>
     <w:tmpl w:val="040C001F"/>
@@ -1242,7 +1788,7 @@
       </w:pPr>
     </w:lvl>
   </w:abstractNum>
-  <w:abstractNum w:abstractNumId="9">
+  <w:abstractNum w:abstractNumId="11">
     <w:nsid w:val="40D97A27"/>
     <w:multiLevelType w:val="multilevel"/>
     <w:tmpl w:val="040C001F"/>
@@ -1328,7 +1874,7 @@
       </w:pPr>
     </w:lvl>
   </w:abstractNum>
-  <w:abstractNum w:abstractNumId="10">
+  <w:abstractNum w:abstractNumId="12">
     <w:nsid w:val="434F618B"/>
     <w:multiLevelType w:val="multilevel"/>
     <w:tmpl w:val="6394BD8E"/>
@@ -1414,7 +1960,7 @@
       </w:pPr>
     </w:lvl>
   </w:abstractNum>
-  <w:abstractNum w:abstractNumId="11">
+  <w:abstractNum w:abstractNumId="13">
     <w:nsid w:val="44401D1E"/>
     <w:multiLevelType w:val="multilevel"/>
     <w:tmpl w:val="040C001D"/>
@@ -1500,7 +2046,7 @@
       </w:pPr>
     </w:lvl>
   </w:abstractNum>
-  <w:abstractNum w:abstractNumId="12">
+  <w:abstractNum w:abstractNumId="14">
     <w:nsid w:val="49A048FC"/>
     <w:multiLevelType w:val="multilevel"/>
     <w:tmpl w:val="040C0025"/>
@@ -1595,7 +2141,7 @@
       </w:pPr>
     </w:lvl>
   </w:abstractNum>
-  <w:abstractNum w:abstractNumId="13">
+  <w:abstractNum w:abstractNumId="15">
     <w:nsid w:val="52733AF1"/>
     <w:multiLevelType w:val="hybridMultilevel"/>
     <w:tmpl w:val="B9EC02FE"/>
@@ -1681,7 +2227,7 @@
       </w:pPr>
     </w:lvl>
   </w:abstractNum>
-  <w:abstractNum w:abstractNumId="14">
+  <w:abstractNum w:abstractNumId="16">
     <w:nsid w:val="5B495534"/>
     <w:multiLevelType w:val="hybridMultilevel"/>
     <w:tmpl w:val="A31E340A"/>
@@ -1793,7 +2339,7 @@
       </w:rPr>
     </w:lvl>
   </w:abstractNum>
-  <w:abstractNum w:abstractNumId="15">
+  <w:abstractNum w:abstractNumId="17">
     <w:nsid w:val="71B042A5"/>
     <w:multiLevelType w:val="multilevel"/>
     <w:tmpl w:val="040C001F"/>
@@ -1879,7 +2425,7 @@
       </w:pPr>
     </w:lvl>
   </w:abstractNum>
-  <w:abstractNum w:abstractNumId="16">
+  <w:abstractNum w:abstractNumId="18">
     <w:nsid w:val="74104C69"/>
     <w:multiLevelType w:val="hybridMultilevel"/>
     <w:tmpl w:val="0C988894"/>
@@ -1965,7 +2511,7 @@
       </w:pPr>
     </w:lvl>
   </w:abstractNum>
-  <w:abstractNum w:abstractNumId="17">
+  <w:abstractNum w:abstractNumId="19">
     <w:nsid w:val="7EB36908"/>
     <w:multiLevelType w:val="multilevel"/>
     <w:tmpl w:val="3EC2F69E"/>
@@ -2052,19 +2598,19 @@
     </w:lvl>
   </w:abstractNum>
   <w:num w:numId="1">
+    <w:abstractNumId w:val="7"/>
+  </w:num>
+  <w:num w:numId="2">
+    <w:abstractNumId w:val="18"/>
+  </w:num>
+  <w:num w:numId="3">
     <w:abstractNumId w:val="6"/>
   </w:num>
-  <w:num w:numId="2">
-    <w:abstractNumId w:val="16"/>
-  </w:num>
-  <w:num w:numId="3">
-    <w:abstractNumId w:val="5"/>
-  </w:num>
   <w:num w:numId="4">
-    <w:abstractNumId w:val="10"/>
+    <w:abstractNumId w:val="12"/>
   </w:num>
   <w:num w:numId="5">
-    <w:abstractNumId w:val="13"/>
+    <w:abstractNumId w:val="15"/>
   </w:num>
   <w:num w:numId="6">
     <w:abstractNumId w:val="1"/>
@@ -2073,37 +2619,76 @@
     <w:abstractNumId w:val="0"/>
   </w:num>
   <w:num w:numId="8">
-    <w:abstractNumId w:val="7"/>
+    <w:abstractNumId w:val="9"/>
   </w:num>
   <w:num w:numId="9">
-    <w:abstractNumId w:val="17"/>
+    <w:abstractNumId w:val="19"/>
   </w:num>
   <w:num w:numId="10">
     <w:abstractNumId w:val="2"/>
   </w:num>
   <w:num w:numId="11">
-    <w:abstractNumId w:val="12"/>
+    <w:abstractNumId w:val="14"/>
   </w:num>
   <w:num w:numId="12">
-    <w:abstractNumId w:val="9"/>
+    <w:abstractNumId w:val="11"/>
   </w:num>
   <w:num w:numId="13">
-    <w:abstractNumId w:val="11"/>
+    <w:abstractNumId w:val="13"/>
   </w:num>
   <w:num w:numId="14">
-    <w:abstractNumId w:val="8"/>
+    <w:abstractNumId w:val="10"/>
   </w:num>
   <w:num w:numId="15">
     <w:abstractNumId w:val="3"/>
   </w:num>
   <w:num w:numId="16">
+    <w:abstractNumId w:val="5"/>
+  </w:num>
+  <w:num w:numId="17">
+    <w:abstractNumId w:val="17"/>
+  </w:num>
+  <w:num w:numId="18">
+    <w:abstractNumId w:val="16"/>
+  </w:num>
+  <w:num w:numId="19">
+    <w:abstractNumId w:val="14"/>
+  </w:num>
+  <w:num w:numId="20">
+    <w:abstractNumId w:val="8"/>
+  </w:num>
+  <w:num w:numId="21">
     <w:abstractNumId w:val="4"/>
   </w:num>
-  <w:num w:numId="17">
-    <w:abstractNumId w:val="15"/>
-  </w:num>
-  <w:num w:numId="18">
+  <w:num w:numId="22">
     <w:abstractNumId w:val="14"/>
+    <w:lvlOverride w:ilvl="0">
+      <w:startOverride w:val="1"/>
+    </w:lvlOverride>
+    <w:lvlOverride w:ilvl="1">
+      <w:startOverride w:val="1"/>
+    </w:lvlOverride>
+    <w:lvlOverride w:ilvl="2">
+      <w:startOverride w:val="1"/>
+    </w:lvlOverride>
+    <w:lvlOverride w:ilvl="3">
+      <w:startOverride w:val="1"/>
+    </w:lvlOverride>
+    <w:lvlOverride w:ilvl="4">
+      <w:startOverride w:val="1"/>
+    </w:lvlOverride>
+    <w:lvlOverride w:ilvl="5">
+      <w:startOverride w:val="1"/>
+    </w:lvlOverride>
+    <w:lvlOverride w:ilvl="6">
+      <w:startOverride w:val="1"/>
+    </w:lvlOverride>
+    <w:lvlOverride w:ilvl="7">
+      <w:startOverride w:val="1"/>
+    </w:lvlOverride>
+    <w:lvlOverride w:ilvl="8">
+      <w:startOverride w:val="1"/>
+    </w:lvlOverride>
   </w:num>
 </w:numbering>
 </file>
@@ -2592,7 +3177,6 @@
     <w:name w:val="Hyperlink"/>
     <w:basedOn w:val="Policepardfaut"/>
     <w:uiPriority w:val="99"/>
-    <w:semiHidden/>
     <w:unhideWhenUsed/>
     <w:rsid w:val="00FB65E8"/>
     <w:rPr>
@@ -3188,7 +3772,6 @@
     <w:name w:val="Hyperlink"/>
     <w:basedOn w:val="Policepardfaut"/>
     <w:uiPriority w:val="99"/>
-    <w:semiHidden/>
     <w:unhideWhenUsed/>
     <w:rsid w:val="00FB65E8"/>
     <w:rPr>

</xml_diff>

<commit_message>
Mise à jour de la spécification
</commit_message>
<xml_diff>
--- a/specifications/specifications.docx
+++ b/specifications/specifications.docx
@@ -16,7 +16,21 @@
           <w:sz w:val="52"/>
           <w:szCs w:val="52"/>
         </w:rPr>
-        <w:t>Portage de l’application mobile L’A</w:t>
+        <w:t>A</w:t>
+      </w:r>
+      <w:r>
+        <w:rPr>
+          <w:sz w:val="52"/>
+          <w:szCs w:val="52"/>
+        </w:rPr>
+        <w:t xml:space="preserve">pplication mobile </w:t>
+      </w:r>
+      <w:r>
+        <w:rPr>
+          <w:sz w:val="52"/>
+          <w:szCs w:val="52"/>
+        </w:rPr>
+        <w:t>L’A</w:t>
       </w:r>
       <w:r>
         <w:rPr>
@@ -25,6 +39,23 @@
         </w:rPr>
         <w:t>mbulance</w:t>
       </w:r>
+    </w:p>
+    <w:p>
+      <w:pPr>
+        <w:pStyle w:val="Sansinterligne"/>
+        <w:jc w:val="center"/>
+        <w:rPr>
+          <w:sz w:val="52"/>
+          <w:szCs w:val="52"/>
+        </w:rPr>
+      </w:pPr>
+      <w:r>
+        <w:rPr>
+          <w:sz w:val="52"/>
+          <w:szCs w:val="52"/>
+        </w:rPr>
+        <w:t>Portage</w:t>
+      </w:r>
       <w:r>
         <w:rPr>
           <w:sz w:val="52"/>
@@ -36,8 +67,343 @@
     <w:p>
       <w:pPr>
         <w:pStyle w:val="Sansinterligne"/>
-      </w:pPr>
-    </w:p>
+        <w:jc w:val="center"/>
+        <w:rPr>
+          <w:sz w:val="52"/>
+          <w:szCs w:val="52"/>
+        </w:rPr>
+      </w:pPr>
+    </w:p>
+    <w:p>
+      <w:pPr>
+        <w:pStyle w:val="Sansinterligne"/>
+        <w:jc w:val="center"/>
+        <w:rPr>
+          <w:sz w:val="52"/>
+          <w:szCs w:val="52"/>
+        </w:rPr>
+      </w:pPr>
+      <w:r>
+        <w:rPr>
+          <w:noProof/>
+          <w:sz w:val="52"/>
+          <w:szCs w:val="52"/>
+          <w:lang w:eastAsia="fr-FR"/>
+        </w:rPr>
+        <w:drawing>
+          <wp:inline distT="0" distB="0" distL="0" distR="0">
+            <wp:extent cx="2362200" cy="533400"/>
+            <wp:effectExtent l="0" t="0" r="0" b="0"/>
+            <wp:docPr id="8" name="Image 8" descr="C:\Users\Principal\AppData\Local\Microsoft\Windows\INetCache\Content.Word\aidesnsoft-logom.png"/>
+            <wp:cNvGraphicFramePr>
+              <a:graphicFrameLocks xmlns:a="http://schemas.openxmlformats.org/drawingml/2006/main" noChangeAspect="1"/>
+            </wp:cNvGraphicFramePr>
+            <a:graphic xmlns:a="http://schemas.openxmlformats.org/drawingml/2006/main">
+              <a:graphicData uri="http://schemas.openxmlformats.org/drawingml/2006/picture">
+                <pic:pic xmlns:pic="http://schemas.openxmlformats.org/drawingml/2006/picture">
+                  <pic:nvPicPr>
+                    <pic:cNvPr id="0" name="Picture 56" descr="C:\Users\Principal\AppData\Local\Microsoft\Windows\INetCache\Content.Word\aidesnsoft-logom.png"/>
+                    <pic:cNvPicPr>
+                      <a:picLocks noChangeAspect="1" noChangeArrowheads="1"/>
+                    </pic:cNvPicPr>
+                  </pic:nvPicPr>
+                  <pic:blipFill>
+                    <a:blip r:embed="rId6">
+                      <a:extLst>
+                        <a:ext uri="{28A0092B-C50C-407E-A947-70E740481C1C}">
+                          <a14:useLocalDpi xmlns:a14="http://schemas.microsoft.com/office/drawing/2010/main" val="0"/>
+                        </a:ext>
+                      </a:extLst>
+                    </a:blip>
+                    <a:srcRect/>
+                    <a:stretch>
+                      <a:fillRect/>
+                    </a:stretch>
+                  </pic:blipFill>
+                  <pic:spPr bwMode="auto">
+                    <a:xfrm>
+                      <a:off x="0" y="0"/>
+                      <a:ext cx="2362200" cy="533400"/>
+                    </a:xfrm>
+                    <a:prstGeom prst="rect">
+                      <a:avLst/>
+                    </a:prstGeom>
+                    <a:noFill/>
+                    <a:ln>
+                      <a:noFill/>
+                    </a:ln>
+                  </pic:spPr>
+                </pic:pic>
+              </a:graphicData>
+            </a:graphic>
+          </wp:inline>
+        </w:drawing>
+      </w:r>
+    </w:p>
+    <w:p>
+      <w:pPr>
+        <w:pStyle w:val="Sansinterligne"/>
+        <w:jc w:val="center"/>
+        <w:rPr>
+          <w:sz w:val="52"/>
+          <w:szCs w:val="52"/>
+        </w:rPr>
+      </w:pPr>
+    </w:p>
+    <w:p>
+      <w:pPr>
+        <w:pStyle w:val="Sansinterligne"/>
+      </w:pPr>
+    </w:p>
+    <w:tbl>
+      <w:tblPr>
+        <w:tblStyle w:val="Grilledutableau"/>
+        <w:tblW w:w="0" w:type="auto"/>
+        <w:tblLook w:val="04A0" w:firstRow="1" w:lastRow="0" w:firstColumn="1" w:lastColumn="0" w:noHBand="0" w:noVBand="1"/>
+      </w:tblPr>
+      <w:tblGrid>
+        <w:gridCol w:w="3070"/>
+        <w:gridCol w:w="3071"/>
+        <w:gridCol w:w="3071"/>
+      </w:tblGrid>
+      <w:tr>
+        <w:tc>
+          <w:tcPr>
+            <w:tcW w:w="3070" w:type="dxa"/>
+            <w:shd w:val="clear" w:color="auto" w:fill="000000" w:themeFill="text1"/>
+          </w:tcPr>
+          <w:p>
+            <w:pPr>
+              <w:pStyle w:val="Sansinterligne"/>
+              <w:jc w:val="center"/>
+              <w:rPr>
+                <w:color w:val="FFFFFF" w:themeColor="background1"/>
+              </w:rPr>
+            </w:pPr>
+            <w:r>
+              <w:rPr>
+                <w:color w:val="FFFFFF" w:themeColor="background1"/>
+              </w:rPr>
+              <w:t>Version</w:t>
+            </w:r>
+          </w:p>
+        </w:tc>
+        <w:tc>
+          <w:tcPr>
+            <w:tcW w:w="3071" w:type="dxa"/>
+            <w:shd w:val="clear" w:color="auto" w:fill="000000" w:themeFill="text1"/>
+          </w:tcPr>
+          <w:p>
+            <w:pPr>
+              <w:pStyle w:val="Sansinterligne"/>
+              <w:jc w:val="center"/>
+              <w:rPr>
+                <w:color w:val="FFFFFF" w:themeColor="background1"/>
+              </w:rPr>
+            </w:pPr>
+            <w:r>
+              <w:rPr>
+                <w:color w:val="FFFFFF" w:themeColor="background1"/>
+              </w:rPr>
+              <w:t>Auteur</w:t>
+            </w:r>
+          </w:p>
+        </w:tc>
+        <w:tc>
+          <w:tcPr>
+            <w:tcW w:w="3071" w:type="dxa"/>
+            <w:shd w:val="clear" w:color="auto" w:fill="000000" w:themeFill="text1"/>
+          </w:tcPr>
+          <w:p>
+            <w:pPr>
+              <w:pStyle w:val="Sansinterligne"/>
+              <w:jc w:val="center"/>
+              <w:rPr>
+                <w:color w:val="FFFFFF" w:themeColor="background1"/>
+              </w:rPr>
+            </w:pPr>
+            <w:r>
+              <w:rPr>
+                <w:color w:val="FFFFFF" w:themeColor="background1"/>
+              </w:rPr>
+              <w:t>Date</w:t>
+            </w:r>
+          </w:p>
+        </w:tc>
+      </w:tr>
+      <w:tr>
+        <w:tc>
+          <w:tcPr>
+            <w:tcW w:w="3070" w:type="dxa"/>
+          </w:tcPr>
+          <w:p>
+            <w:pPr>
+              <w:pStyle w:val="Sansinterligne"/>
+              <w:jc w:val="center"/>
+            </w:pPr>
+            <w:r>
+              <w:t>1.0</w:t>
+            </w:r>
+          </w:p>
+        </w:tc>
+        <w:tc>
+          <w:tcPr>
+            <w:tcW w:w="3071" w:type="dxa"/>
+          </w:tcPr>
+          <w:p>
+            <w:pPr>
+              <w:pStyle w:val="Sansinterligne"/>
+              <w:jc w:val="center"/>
+            </w:pPr>
+            <w:r>
+              <w:t>Laurent JOLY</w:t>
+            </w:r>
+          </w:p>
+        </w:tc>
+        <w:tc>
+          <w:tcPr>
+            <w:tcW w:w="3071" w:type="dxa"/>
+          </w:tcPr>
+          <w:p>
+            <w:pPr>
+              <w:pStyle w:val="Sansinterligne"/>
+              <w:jc w:val="center"/>
+            </w:pPr>
+            <w:r>
+              <w:t>5/07/2019</w:t>
+            </w:r>
+          </w:p>
+        </w:tc>
+      </w:tr>
+      <w:tr>
+        <w:tc>
+          <w:tcPr>
+            <w:tcW w:w="3070" w:type="dxa"/>
+          </w:tcPr>
+          <w:p>
+            <w:pPr>
+              <w:pStyle w:val="Sansinterligne"/>
+            </w:pPr>
+          </w:p>
+        </w:tc>
+        <w:tc>
+          <w:tcPr>
+            <w:tcW w:w="3071" w:type="dxa"/>
+          </w:tcPr>
+          <w:p>
+            <w:pPr>
+              <w:pStyle w:val="Sansinterligne"/>
+            </w:pPr>
+          </w:p>
+        </w:tc>
+        <w:tc>
+          <w:tcPr>
+            <w:tcW w:w="3071" w:type="dxa"/>
+          </w:tcPr>
+          <w:p>
+            <w:pPr>
+              <w:pStyle w:val="Sansinterligne"/>
+            </w:pPr>
+          </w:p>
+        </w:tc>
+      </w:tr>
+      <w:tr>
+        <w:tc>
+          <w:tcPr>
+            <w:tcW w:w="3070" w:type="dxa"/>
+          </w:tcPr>
+          <w:p>
+            <w:pPr>
+              <w:pStyle w:val="Sansinterligne"/>
+            </w:pPr>
+          </w:p>
+        </w:tc>
+        <w:tc>
+          <w:tcPr>
+            <w:tcW w:w="3071" w:type="dxa"/>
+          </w:tcPr>
+          <w:p>
+            <w:pPr>
+              <w:pStyle w:val="Sansinterligne"/>
+            </w:pPr>
+          </w:p>
+        </w:tc>
+        <w:tc>
+          <w:tcPr>
+            <w:tcW w:w="3071" w:type="dxa"/>
+          </w:tcPr>
+          <w:p>
+            <w:pPr>
+              <w:pStyle w:val="Sansinterligne"/>
+            </w:pPr>
+          </w:p>
+        </w:tc>
+      </w:tr>
+      <w:tr>
+        <w:tc>
+          <w:tcPr>
+            <w:tcW w:w="3070" w:type="dxa"/>
+          </w:tcPr>
+          <w:p>
+            <w:pPr>
+              <w:pStyle w:val="Sansinterligne"/>
+            </w:pPr>
+          </w:p>
+        </w:tc>
+        <w:tc>
+          <w:tcPr>
+            <w:tcW w:w="3071" w:type="dxa"/>
+          </w:tcPr>
+          <w:p>
+            <w:pPr>
+              <w:pStyle w:val="Sansinterligne"/>
+            </w:pPr>
+          </w:p>
+        </w:tc>
+        <w:tc>
+          <w:tcPr>
+            <w:tcW w:w="3071" w:type="dxa"/>
+          </w:tcPr>
+          <w:p>
+            <w:pPr>
+              <w:pStyle w:val="Sansinterligne"/>
+            </w:pPr>
+          </w:p>
+        </w:tc>
+      </w:tr>
+      <w:tr>
+        <w:tc>
+          <w:tcPr>
+            <w:tcW w:w="3070" w:type="dxa"/>
+          </w:tcPr>
+          <w:p>
+            <w:pPr>
+              <w:pStyle w:val="Sansinterligne"/>
+            </w:pPr>
+          </w:p>
+        </w:tc>
+        <w:tc>
+          <w:tcPr>
+            <w:tcW w:w="3071" w:type="dxa"/>
+          </w:tcPr>
+          <w:p>
+            <w:pPr>
+              <w:pStyle w:val="Sansinterligne"/>
+            </w:pPr>
+          </w:p>
+        </w:tc>
+        <w:tc>
+          <w:tcPr>
+            <w:tcW w:w="3071" w:type="dxa"/>
+          </w:tcPr>
+          <w:p>
+            <w:pPr>
+              <w:pStyle w:val="Sansinterligne"/>
+            </w:pPr>
+          </w:p>
+        </w:tc>
+      </w:tr>
+    </w:tbl>
     <w:p>
       <w:pPr>
         <w:pStyle w:val="Sansinterligne"/>
@@ -52,79 +418,63 @@
         </w:numPr>
       </w:pPr>
       <w:r>
-        <w:t>Plateforme </w:t>
-      </w:r>
-    </w:p>
-    <w:p>
-      <w:pPr>
-        <w:pStyle w:val="Sansinterligne"/>
-      </w:pPr>
-    </w:p>
-    <w:p>
-      <w:pPr>
-        <w:pStyle w:val="Sansinterligne"/>
-        <w:numPr>
-          <w:ilvl w:val="0"/>
-          <w:numId w:val="1"/>
-        </w:numPr>
-      </w:pPr>
-      <w:r>
-        <w:t>Windows 10 (version 1803)</w:t>
-      </w:r>
-    </w:p>
-    <w:p>
-      <w:pPr>
-        <w:pStyle w:val="Sansinterligne"/>
-        <w:numPr>
-          <w:ilvl w:val="0"/>
-          <w:numId w:val="1"/>
-        </w:numPr>
-      </w:pPr>
-      <w:r>
-        <w:t>Android Studio 3.4</w:t>
-      </w:r>
-    </w:p>
-    <w:p>
-      <w:pPr>
-        <w:pStyle w:val="Sansinterligne"/>
-        <w:numPr>
-          <w:ilvl w:val="0"/>
-          <w:numId w:val="1"/>
-        </w:numPr>
-      </w:pPr>
-      <w:r>
-        <w:t>flutter_windows_v1.5.4-hotfix.2-stable</w:t>
-      </w:r>
-    </w:p>
-    <w:p>
-      <w:pPr>
-        <w:pStyle w:val="Sansinterligne"/>
-        <w:numPr>
-          <w:ilvl w:val="0"/>
-          <w:numId w:val="1"/>
-        </w:numPr>
-      </w:pPr>
+        <w:t>Introduction</w:t>
+      </w:r>
+    </w:p>
+    <w:p>
+      <w:pPr>
+        <w:pStyle w:val="Sansinterligne"/>
+      </w:pPr>
+    </w:p>
+    <w:p>
+      <w:pPr>
+        <w:pStyle w:val="Sansinterligne"/>
+      </w:pPr>
+      <w:r>
+        <w:t xml:space="preserve">L’objectif du simulateur est de calculer rapidement la facturation d’une intervention pour les ambulances, </w:t>
+      </w:r>
       <w:proofErr w:type="spellStart"/>
       <w:r>
-        <w:t>swagger</w:t>
+        <w:t>VSLs</w:t>
       </w:r>
       <w:proofErr w:type="spellEnd"/>
       <w:r>
-        <w:t>/</w:t>
+        <w:t xml:space="preserve"> et avec cette nouvelle version les taxis.</w:t>
+      </w:r>
+    </w:p>
+    <w:p>
+      <w:pPr>
+        <w:pStyle w:val="Sansinterligne"/>
+      </w:pPr>
+    </w:p>
+    <w:p>
+      <w:pPr>
+        <w:pStyle w:val="Sansinterligne"/>
+      </w:pPr>
+      <w:r>
+        <w:t xml:space="preserve">Le portage sous flutter  apporte un </w:t>
       </w:r>
       <w:proofErr w:type="spellStart"/>
       <w:r>
-        <w:t>postman</w:t>
+        <w:t>look&amp;feel</w:t>
       </w:r>
       <w:proofErr w:type="spellEnd"/>
       <w:r>
-        <w:t xml:space="preserve"> (api)</w:t>
-      </w:r>
-    </w:p>
-    <w:p>
-      <w:pPr>
-        <w:pStyle w:val="Sansinterligne"/>
-      </w:pPr>
+        <w:t xml:space="preserve"> moderne et des fortes capacités d’animations.</w:t>
+      </w:r>
+    </w:p>
+    <w:p>
+      <w:pPr>
+        <w:pStyle w:val="Sansinterligne"/>
+      </w:pPr>
+    </w:p>
+    <w:p>
+      <w:pPr>
+        <w:pStyle w:val="Sansinterligne"/>
+      </w:pPr>
+      <w:r>
+        <w:t>Cette application est gratuite et disponible sur Android et iOS.</w:t>
+      </w:r>
     </w:p>
     <w:p>
       <w:pPr>
@@ -135,6 +485,84 @@
         </w:numPr>
       </w:pPr>
       <w:r>
+        <w:t>Plateforme </w:t>
+      </w:r>
+    </w:p>
+    <w:p>
+      <w:pPr>
+        <w:pStyle w:val="Sansinterligne"/>
+      </w:pPr>
+    </w:p>
+    <w:p>
+      <w:pPr>
+        <w:pStyle w:val="Sansinterligne"/>
+        <w:numPr>
+          <w:ilvl w:val="0"/>
+          <w:numId w:val="1"/>
+        </w:numPr>
+      </w:pPr>
+      <w:r>
+        <w:t>Windows 10 (version 1803)</w:t>
+      </w:r>
+    </w:p>
+    <w:p>
+      <w:pPr>
+        <w:pStyle w:val="Sansinterligne"/>
+        <w:numPr>
+          <w:ilvl w:val="0"/>
+          <w:numId w:val="1"/>
+        </w:numPr>
+      </w:pPr>
+      <w:r>
+        <w:t>Android Studio 3.4</w:t>
+      </w:r>
+    </w:p>
+    <w:p>
+      <w:pPr>
+        <w:pStyle w:val="Sansinterligne"/>
+        <w:numPr>
+          <w:ilvl w:val="0"/>
+          <w:numId w:val="1"/>
+        </w:numPr>
+      </w:pPr>
+      <w:r>
+        <w:t>flutter_windows_v1.5.4-hotfix.2-stable</w:t>
+      </w:r>
+    </w:p>
+    <w:p>
+      <w:pPr>
+        <w:pStyle w:val="Sansinterligne"/>
+        <w:numPr>
+          <w:ilvl w:val="0"/>
+          <w:numId w:val="1"/>
+        </w:numPr>
+      </w:pPr>
+      <w:proofErr w:type="spellStart"/>
+      <w:r>
+        <w:t>swagger</w:t>
+      </w:r>
+      <w:proofErr w:type="spellEnd"/>
+      <w:r>
+        <w:t>/</w:t>
+      </w:r>
+      <w:proofErr w:type="spellStart"/>
+      <w:r>
+        <w:t>postman</w:t>
+      </w:r>
+      <w:proofErr w:type="spellEnd"/>
+      <w:r>
+        <w:t xml:space="preserve"> (api)</w:t>
+      </w:r>
+    </w:p>
+    <w:p>
+      <w:pPr>
+        <w:pStyle w:val="Titre1"/>
+        <w:numPr>
+          <w:ilvl w:val="0"/>
+          <w:numId w:val="2"/>
+        </w:numPr>
+      </w:pPr>
+      <w:r>
         <w:t>Installation</w:t>
       </w:r>
     </w:p>
@@ -142,7 +570,7 @@
       <w:pPr>
         <w:pStyle w:val="Sansinterligne"/>
       </w:pPr>
-      <w:hyperlink r:id="rId6" w:history="1">
+      <w:hyperlink r:id="rId7" w:history="1">
         <w:r>
           <w:rPr>
             <w:rStyle w:val="Lienhypertexte"/>
@@ -155,7 +583,7 @@
       <w:pPr>
         <w:pStyle w:val="Sansinterligne"/>
       </w:pPr>
-      <w:hyperlink r:id="rId7" w:history="1">
+      <w:hyperlink r:id="rId8" w:history="1">
         <w:r>
           <w:rPr>
             <w:rStyle w:val="Lienhypertexte"/>
@@ -168,7 +596,7 @@
       <w:pPr>
         <w:pStyle w:val="Sansinterligne"/>
       </w:pPr>
-      <w:hyperlink r:id="rId8" w:history="1">
+      <w:hyperlink r:id="rId9" w:history="1">
         <w:r>
           <w:rPr>
             <w:rStyle w:val="Lienhypertexte"/>
@@ -181,7 +609,7 @@
       <w:pPr>
         <w:pStyle w:val="Sansinterligne"/>
       </w:pPr>
-      <w:hyperlink r:id="rId9" w:history="1">
+      <w:hyperlink r:id="rId10" w:history="1">
         <w:r>
           <w:rPr>
             <w:rStyle w:val="Lienhypertexte"/>
@@ -241,7 +669,7 @@
       <w:pPr>
         <w:pStyle w:val="Sansinterligne"/>
       </w:pPr>
-      <w:hyperlink r:id="rId10" w:history="1">
+      <w:hyperlink r:id="rId11" w:history="1">
         <w:r>
           <w:rPr>
             <w:rStyle w:val="Lienhypertexte"/>
@@ -252,16 +680,6 @@
     </w:p>
     <w:p>
       <w:pPr>
-        <w:pStyle w:val="Sansinterligne"/>
-      </w:pPr>
-    </w:p>
-    <w:p>
-      <w:pPr>
-        <w:pStyle w:val="Sansinterligne"/>
-      </w:pPr>
-    </w:p>
-    <w:p>
-      <w:pPr>
         <w:pStyle w:val="Titre1"/>
         <w:numPr>
           <w:ilvl w:val="0"/>
@@ -269,6 +687,7 @@
         </w:numPr>
       </w:pPr>
       <w:r>
+        <w:lastRenderedPageBreak/>
         <w:t>Interface</w:t>
       </w:r>
       <w:r>
@@ -301,12 +720,16 @@
       </w:pPr>
     </w:p>
     <w:p>
+      <w:r>
+        <w:br w:type="page"/>
+      </w:r>
+    </w:p>
+    <w:p>
       <w:pPr>
         <w:pStyle w:val="Titre2"/>
       </w:pPr>
-      <w:bookmarkStart w:id="0" w:name="_GoBack"/>
-      <w:bookmarkEnd w:id="0"/>
-      <w:r>
+      <w:r>
+        <w:lastRenderedPageBreak/>
         <w:t>Accueil</w:t>
       </w:r>
     </w:p>
@@ -320,7 +743,7 @@
         <w:pStyle w:val="Sansinterligne"/>
       </w:pPr>
       <w:r>
-        <w:t xml:space="preserve">La page d’accueil </w:t>
+        <w:t xml:space="preserve">La page </w:t>
       </w:r>
       <w:r>
         <w:t>présentera</w:t>
@@ -370,49 +793,7 @@
         </w:numPr>
       </w:pPr>
       <w:r>
-        <w:t>En bas de page un encart publicitaire</w:t>
-      </w:r>
-    </w:p>
-    <w:p>
-      <w:pPr>
-        <w:pStyle w:val="Sansinterligne"/>
-      </w:pPr>
-    </w:p>
-    <w:p>
-      <w:pPr>
-        <w:pStyle w:val="Titre2"/>
-      </w:pPr>
-      <w:r>
-        <w:t>Simulateur</w:t>
-      </w:r>
-    </w:p>
-    <w:p>
-      <w:pPr>
-        <w:pStyle w:val="Sansinterligne"/>
-      </w:pPr>
-    </w:p>
-    <w:p>
-      <w:pPr>
-        <w:pStyle w:val="Sansinterligne"/>
-      </w:pPr>
-      <w:r>
-        <w:t xml:space="preserve">Le simulateur proposera un choix de formulaire pour les ambulances, les </w:t>
-      </w:r>
-      <w:proofErr w:type="spellStart"/>
-      <w:r>
-        <w:t>vsl</w:t>
-      </w:r>
-      <w:proofErr w:type="spellEnd"/>
-      <w:r>
-        <w:t>, les taxis.</w:t>
-      </w:r>
-    </w:p>
-    <w:p>
-      <w:pPr>
-        <w:pStyle w:val="Sansinterligne"/>
-      </w:pPr>
-      <w:r>
-        <w:t>Pour chacun des formulaires :</w:t>
+        <w:t>Un lien fonctionnel pour le site web</w:t>
       </w:r>
     </w:p>
     <w:p>
@@ -424,17 +805,10 @@
         </w:numPr>
       </w:pPr>
       <w:r>
-        <w:lastRenderedPageBreak/>
-        <w:t xml:space="preserve">Chaque changement de sélection </w:t>
-      </w:r>
-      <w:r>
-        <w:t xml:space="preserve">d’item </w:t>
-      </w:r>
-      <w:r>
-        <w:t>du formulaire enverra une requête de service</w:t>
-      </w:r>
-      <w:r>
-        <w:t> afin de calculer le coût de l’intervention en temps réel</w:t>
+        <w:t xml:space="preserve">Un lien fonctionnel pour le </w:t>
+      </w:r>
+      <w:r>
+        <w:t>contact par mail</w:t>
       </w:r>
     </w:p>
     <w:p>
@@ -446,6 +820,158 @@
         </w:numPr>
       </w:pPr>
       <w:r>
+        <w:t xml:space="preserve">Un lien fonctionnel pour </w:t>
+      </w:r>
+      <w:r>
+        <w:t>l’appel de la société</w:t>
+      </w:r>
+    </w:p>
+    <w:p>
+      <w:pPr>
+        <w:pStyle w:val="Sansinterligne"/>
+        <w:numPr>
+          <w:ilvl w:val="0"/>
+          <w:numId w:val="18"/>
+        </w:numPr>
+      </w:pPr>
+      <w:r>
+        <w:t>En bas de page un encart publicitaire</w:t>
+      </w:r>
+      <w:r>
+        <w:t xml:space="preserve"> dont le contenu sera envoyé par un web service.</w:t>
+      </w:r>
+    </w:p>
+    <w:p>
+      <w:pPr>
+        <w:pStyle w:val="Sansinterligne"/>
+      </w:pPr>
+    </w:p>
+    <w:p>
+      <w:pPr>
+        <w:pStyle w:val="Sansinterligne"/>
+        <w:jc w:val="center"/>
+      </w:pPr>
+      <w:r>
+        <w:pict>
+          <v:shapetype id="_x0000_t75" coordsize="21600,21600" o:spt="75" o:preferrelative="t" path="m@4@5l@4@11@9@11@9@5xe" filled="f" stroked="f">
+            <v:stroke joinstyle="miter"/>
+            <v:formulas>
+              <v:f eqn="if lineDrawn pixelLineWidth 0"/>
+              <v:f eqn="sum @0 1 0"/>
+              <v:f eqn="sum 0 0 @1"/>
+              <v:f eqn="prod @2 1 2"/>
+              <v:f eqn="prod @3 21600 pixelWidth"/>
+              <v:f eqn="prod @3 21600 pixelHeight"/>
+              <v:f eqn="sum @0 0 1"/>
+              <v:f eqn="prod @6 1 2"/>
+              <v:f eqn="prod @7 21600 pixelWidth"/>
+              <v:f eqn="sum @8 21600 0"/>
+              <v:f eqn="prod @7 21600 pixelHeight"/>
+              <v:f eqn="sum @10 21600 0"/>
+            </v:formulas>
+            <v:path o:extrusionok="f" gradientshapeok="t" o:connecttype="rect"/>
+            <o:lock v:ext="edit" aspectratio="t"/>
+          </v:shapetype>
+          <v:shape id="_x0000_i1025" type="#_x0000_t75" style="width:250.5pt;height:445.5pt">
+            <v:imagedata r:id="rId12" o:title="Screenshot_20190705-150118"/>
+          </v:shape>
+        </w:pict>
+      </w:r>
+    </w:p>
+    <w:p>
+      <w:pPr>
+        <w:pStyle w:val="Sansinterligne"/>
+        <w:jc w:val="center"/>
+        <w:rPr>
+          <w:b/>
+        </w:rPr>
+      </w:pPr>
+      <w:r>
+        <w:rPr>
+          <w:b/>
+        </w:rPr>
+        <w:t>Nouvelle application</w:t>
+      </w:r>
+    </w:p>
+    <w:p>
+      <w:pPr>
+        <w:pStyle w:val="Sansinterligne"/>
+      </w:pPr>
+    </w:p>
+    <w:p>
+      <w:pPr>
+        <w:pStyle w:val="Titre2"/>
+      </w:pPr>
+      <w:r>
+        <w:t>Simulateur</w:t>
+      </w:r>
+    </w:p>
+    <w:p>
+      <w:pPr>
+        <w:pStyle w:val="Sansinterligne"/>
+      </w:pPr>
+    </w:p>
+    <w:p>
+      <w:pPr>
+        <w:pStyle w:val="Sansinterligne"/>
+      </w:pPr>
+      <w:r>
+        <w:t xml:space="preserve">Le simulateur proposera un choix de formulaire pour les ambulances, les </w:t>
+      </w:r>
+      <w:proofErr w:type="spellStart"/>
+      <w:r>
+        <w:t>vsl</w:t>
+      </w:r>
+      <w:proofErr w:type="spellEnd"/>
+      <w:r>
+        <w:t>, les taxis.</w:t>
+      </w:r>
+    </w:p>
+    <w:p>
+      <w:pPr>
+        <w:pStyle w:val="Sansinterligne"/>
+      </w:pPr>
+      <w:r>
+        <w:t>Pour chacun des formulaires :</w:t>
+      </w:r>
+    </w:p>
+    <w:p>
+      <w:pPr>
+        <w:pStyle w:val="Sansinterligne"/>
+        <w:numPr>
+          <w:ilvl w:val="0"/>
+          <w:numId w:val="18"/>
+        </w:numPr>
+      </w:pPr>
+      <w:r>
+        <w:lastRenderedPageBreak/>
+        <w:t xml:space="preserve">Chaque changement de sélection </w:t>
+      </w:r>
+      <w:r>
+        <w:t xml:space="preserve">d’item </w:t>
+      </w:r>
+      <w:r>
+        <w:t xml:space="preserve">du formulaire </w:t>
+      </w:r>
+      <w:r>
+        <w:t>doit</w:t>
+      </w:r>
+      <w:r>
+        <w:t xml:space="preserve"> calculer le coût de l’intervention en temps réel</w:t>
+      </w:r>
+      <w:r>
+        <w:t>.</w:t>
+      </w:r>
+    </w:p>
+    <w:p>
+      <w:pPr>
+        <w:pStyle w:val="Sansinterligne"/>
+        <w:numPr>
+          <w:ilvl w:val="0"/>
+          <w:numId w:val="18"/>
+        </w:numPr>
+      </w:pPr>
+      <w:r>
         <w:t xml:space="preserve">Les calculs pour </w:t>
       </w:r>
       <w:r>
@@ -479,6 +1005,766 @@
     </w:p>
     <w:p>
       <w:pPr>
+        <w:pStyle w:val="Titre3"/>
+      </w:pPr>
+      <w:r>
+        <w:t>Simulateur  ambulance</w:t>
+      </w:r>
+    </w:p>
+    <w:p>
+      <w:pPr>
+        <w:pStyle w:val="Titre4"/>
+      </w:pPr>
+      <w:r>
+        <w:t>Le formulaire</w:t>
+      </w:r>
+    </w:p>
+    <w:p>
+      <w:pPr>
+        <w:pStyle w:val="Sansinterligne"/>
+      </w:pPr>
+    </w:p>
+    <w:p>
+      <w:pPr>
+        <w:pStyle w:val="Sansinterligne"/>
+      </w:pPr>
+      <w:r>
+        <w:t>La page présentera </w:t>
+      </w:r>
+      <w:r>
+        <w:t xml:space="preserve"> le formulaire ci-dessous.</w:t>
+      </w:r>
+    </w:p>
+    <w:p>
+      <w:pPr>
+        <w:pStyle w:val="Sansinterligne"/>
+      </w:pPr>
+    </w:p>
+    <w:p>
+      <w:pPr>
+        <w:pStyle w:val="Sansinterligne"/>
+      </w:pPr>
+      <w:r>
+        <w:t xml:space="preserve">Le total doit être calculé en temps réel à chaque modification </w:t>
+      </w:r>
+      <w:r>
+        <w:t>d’un champ.</w:t>
+      </w:r>
+    </w:p>
+    <w:p>
+      <w:pPr>
+        <w:pStyle w:val="Sansinterligne"/>
+      </w:pPr>
+      <w:r>
+        <w:t>Les champs cumulé part RO et part RC doivent atteindre 100%.</w:t>
+      </w:r>
+    </w:p>
+    <w:p>
+      <w:pPr>
+        <w:pStyle w:val="Sansinterligne"/>
+      </w:pPr>
+      <w:r>
+        <w:t xml:space="preserve">Pour cela et pour faciliter l’interaction avec l’utilisateur, les champs  se complète nt automatique (ex : mise à jour automatique à 61% en part RC si l’on entre 39 dans part RO). </w:t>
+      </w:r>
+    </w:p>
+    <w:p>
+      <w:pPr>
+        <w:pStyle w:val="Sansinterligne"/>
+      </w:pPr>
+      <w:r>
+        <w:t>Le lien entre le formulaire détaillé s’effectue par l’appui sur la loupe en bas à droite.</w:t>
+      </w:r>
+    </w:p>
+    <w:p>
+      <w:pPr>
+        <w:pStyle w:val="Sansinterligne"/>
+      </w:pPr>
+      <w:r>
+        <w:t>Le formulaire fera un effet de flip pour afficher le résultat détaillé.</w:t>
+      </w:r>
+    </w:p>
+    <w:p>
+      <w:pPr>
+        <w:pStyle w:val="Sansinterligne"/>
+      </w:pPr>
+    </w:p>
+    <w:p>
+      <w:pPr>
+        <w:pStyle w:val="Sansinterligne"/>
+      </w:pPr>
+    </w:p>
+    <w:p>
+      <w:pPr>
+        <w:jc w:val="center"/>
+        <w:rPr>
+          <w:noProof/>
+          <w:lang w:eastAsia="fr-FR"/>
+        </w:rPr>
+      </w:pPr>
+      <w:r>
+        <w:rPr>
+          <w:noProof/>
+          <w:lang w:eastAsia="fr-FR"/>
+        </w:rPr>
+        <w:pict>
+          <v:shape id="_x0000_i1029" type="#_x0000_t75" style="width:234pt;height:415.5pt">
+            <v:imagedata r:id="rId13" o:title="Screenshot_20190705-153830"/>
+          </v:shape>
+        </w:pict>
+      </w:r>
+    </w:p>
+    <w:p>
+      <w:pPr>
+        <w:pStyle w:val="Sansinterligne"/>
+        <w:jc w:val="center"/>
+        <w:rPr>
+          <w:b/>
+        </w:rPr>
+      </w:pPr>
+      <w:r>
+        <w:rPr>
+          <w:b/>
+        </w:rPr>
+        <w:t>Nouvelle application</w:t>
+      </w:r>
+    </w:p>
+    <w:p>
+      <w:pPr>
+        <w:jc w:val="center"/>
+      </w:pPr>
+    </w:p>
+    <w:p/>
+    <w:p>
+      <w:pPr>
+        <w:pStyle w:val="Titre4"/>
+      </w:pPr>
+      <w:r>
+        <w:t xml:space="preserve">Le </w:t>
+      </w:r>
+      <w:r>
+        <w:t>résultat détaillé</w:t>
+      </w:r>
+    </w:p>
+    <w:p>
+      <w:pPr>
+        <w:pStyle w:val="Sansinterligne"/>
+      </w:pPr>
+    </w:p>
+    <w:p>
+      <w:pPr>
+        <w:pStyle w:val="Sansinterligne"/>
+      </w:pPr>
+      <w:r>
+        <w:t>Cette fonctionnalité n</w:t>
+      </w:r>
+      <w:r>
+        <w:t xml:space="preserve">’a </w:t>
+      </w:r>
+      <w:r>
+        <w:t xml:space="preserve"> pas encore été </w:t>
+      </w:r>
+      <w:proofErr w:type="gramStart"/>
+      <w:r>
+        <w:t>implémenté</w:t>
+      </w:r>
+      <w:proofErr w:type="gramEnd"/>
+      <w:r>
+        <w:t>.</w:t>
+      </w:r>
+    </w:p>
+    <w:p>
+      <w:pPr>
+        <w:pStyle w:val="Sansinterligne"/>
+      </w:pPr>
+      <w:r>
+        <w:t xml:space="preserve">Ci-dessous le </w:t>
+      </w:r>
+      <w:r>
+        <w:t xml:space="preserve">résultat du </w:t>
+      </w:r>
+      <w:r>
+        <w:t xml:space="preserve">formulaire </w:t>
+      </w:r>
+      <w:r>
+        <w:t>à porter.</w:t>
+      </w:r>
+    </w:p>
+    <w:p>
+      <w:pPr>
+        <w:pStyle w:val="Sansinterligne"/>
+      </w:pPr>
+      <w:r>
+        <w:t>Note : Contrairement à l’écran, les champs ne doivent pas être de type input.</w:t>
+      </w:r>
+    </w:p>
+    <w:p>
+      <w:pPr>
+        <w:jc w:val="center"/>
+      </w:pPr>
+      <w:r>
+        <w:rPr>
+          <w:noProof/>
+          <w:lang w:eastAsia="fr-FR"/>
+        </w:rPr>
+        <w:drawing>
+          <wp:inline distT="0" distB="0" distL="0" distR="0">
+            <wp:extent cx="3095625" cy="4410075"/>
+            <wp:effectExtent l="0" t="0" r="9525" b="9525"/>
+            <wp:docPr id="7" name="Image 7" descr="C:\Users\Principal\AppData\Local\Microsoft\Windows\INetCache\Content.Word\Screenshot_20190705-152406_Lambulancier.jpg"/>
+            <wp:cNvGraphicFramePr>
+              <a:graphicFrameLocks xmlns:a="http://schemas.openxmlformats.org/drawingml/2006/main" noChangeAspect="1"/>
+            </wp:cNvGraphicFramePr>
+            <a:graphic xmlns:a="http://schemas.openxmlformats.org/drawingml/2006/main">
+              <a:graphicData uri="http://schemas.openxmlformats.org/drawingml/2006/picture">
+                <pic:pic xmlns:pic="http://schemas.openxmlformats.org/drawingml/2006/picture">
+                  <pic:nvPicPr>
+                    <pic:cNvPr id="0" name="Picture 53" descr="C:\Users\Principal\AppData\Local\Microsoft\Windows\INetCache\Content.Word\Screenshot_20190705-152406_Lambulancier.jpg"/>
+                    <pic:cNvPicPr>
+                      <a:picLocks noChangeAspect="1" noChangeArrowheads="1"/>
+                    </pic:cNvPicPr>
+                  </pic:nvPicPr>
+                  <pic:blipFill>
+                    <a:blip r:embed="rId14">
+                      <a:extLst>
+                        <a:ext uri="{28A0092B-C50C-407E-A947-70E740481C1C}">
+                          <a14:useLocalDpi xmlns:a14="http://schemas.microsoft.com/office/drawing/2010/main" val="0"/>
+                        </a:ext>
+                      </a:extLst>
+                    </a:blip>
+                    <a:srcRect/>
+                    <a:stretch>
+                      <a:fillRect/>
+                    </a:stretch>
+                  </pic:blipFill>
+                  <pic:spPr bwMode="auto">
+                    <a:xfrm>
+                      <a:off x="0" y="0"/>
+                      <a:ext cx="3095625" cy="4410075"/>
+                    </a:xfrm>
+                    <a:prstGeom prst="rect">
+                      <a:avLst/>
+                    </a:prstGeom>
+                    <a:noFill/>
+                    <a:ln>
+                      <a:noFill/>
+                    </a:ln>
+                  </pic:spPr>
+                </pic:pic>
+              </a:graphicData>
+            </a:graphic>
+          </wp:inline>
+        </w:drawing>
+      </w:r>
+    </w:p>
+    <w:p>
+      <w:pPr>
+        <w:jc w:val="center"/>
+        <w:rPr>
+          <w:b/>
+        </w:rPr>
+      </w:pPr>
+      <w:r>
+        <w:rPr>
+          <w:b/>
+        </w:rPr>
+        <w:t>Ancienne appli</w:t>
+      </w:r>
+      <w:r>
+        <w:rPr>
+          <w:b/>
+        </w:rPr>
+        <w:t>cation</w:t>
+      </w:r>
+    </w:p>
+    <w:p/>
+    <w:p>
+      <w:pPr>
+        <w:jc w:val="center"/>
+      </w:pPr>
+      <w:r>
+        <w:rPr>
+          <w:noProof/>
+          <w:lang w:eastAsia="fr-FR"/>
+        </w:rPr>
+        <w:lastRenderedPageBreak/>
+        <w:drawing>
+          <wp:inline distT="0" distB="0" distL="0" distR="0">
+            <wp:extent cx="2847975" cy="5048683"/>
+            <wp:effectExtent l="0" t="0" r="0" b="0"/>
+            <wp:docPr id="3" name="Image 3" descr="C:\Users\Principal\AppData\Local\Microsoft\Windows\INetCache\Content.Word\Screenshot_20190705-150128.jpg"/>
+            <wp:cNvGraphicFramePr>
+              <a:graphicFrameLocks xmlns:a="http://schemas.openxmlformats.org/drawingml/2006/main" noChangeAspect="1"/>
+            </wp:cNvGraphicFramePr>
+            <a:graphic xmlns:a="http://schemas.openxmlformats.org/drawingml/2006/main">
+              <a:graphicData uri="http://schemas.openxmlformats.org/drawingml/2006/picture">
+                <pic:pic xmlns:pic="http://schemas.openxmlformats.org/drawingml/2006/picture">
+                  <pic:nvPicPr>
+                    <pic:cNvPr id="0" name="Picture 11" descr="C:\Users\Principal\AppData\Local\Microsoft\Windows\INetCache\Content.Word\Screenshot_20190705-150128.jpg"/>
+                    <pic:cNvPicPr>
+                      <a:picLocks noChangeAspect="1" noChangeArrowheads="1"/>
+                    </pic:cNvPicPr>
+                  </pic:nvPicPr>
+                  <pic:blipFill>
+                    <a:blip r:embed="rId15" cstate="print">
+                      <a:extLst>
+                        <a:ext uri="{28A0092B-C50C-407E-A947-70E740481C1C}">
+                          <a14:useLocalDpi xmlns:a14="http://schemas.microsoft.com/office/drawing/2010/main" val="0"/>
+                        </a:ext>
+                      </a:extLst>
+                    </a:blip>
+                    <a:srcRect/>
+                    <a:stretch>
+                      <a:fillRect/>
+                    </a:stretch>
+                  </pic:blipFill>
+                  <pic:spPr bwMode="auto">
+                    <a:xfrm>
+                      <a:off x="0" y="0"/>
+                      <a:ext cx="2847975" cy="5048683"/>
+                    </a:xfrm>
+                    <a:prstGeom prst="rect">
+                      <a:avLst/>
+                    </a:prstGeom>
+                    <a:noFill/>
+                    <a:ln>
+                      <a:noFill/>
+                    </a:ln>
+                  </pic:spPr>
+                </pic:pic>
+              </a:graphicData>
+            </a:graphic>
+          </wp:inline>
+        </w:drawing>
+      </w:r>
+    </w:p>
+    <w:p>
+      <w:pPr>
+        <w:pStyle w:val="Sansinterligne"/>
+        <w:jc w:val="center"/>
+        <w:rPr>
+          <w:b/>
+        </w:rPr>
+      </w:pPr>
+      <w:r>
+        <w:rPr>
+          <w:b/>
+        </w:rPr>
+        <w:t>Nouvelle application</w:t>
+      </w:r>
+    </w:p>
+    <w:p/>
+    <w:p/>
+    <w:p/>
+    <w:p>
+      <w:pPr>
+        <w:pStyle w:val="Titre3"/>
+      </w:pPr>
+      <w:r>
+        <w:t xml:space="preserve">Formulaire </w:t>
+      </w:r>
+      <w:r>
+        <w:t>VSL</w:t>
+      </w:r>
+    </w:p>
+    <w:p/>
+    <w:p>
+      <w:pPr>
+        <w:pStyle w:val="Titre4"/>
+      </w:pPr>
+      <w:r>
+        <w:t>Le formulaire</w:t>
+      </w:r>
+    </w:p>
+    <w:p>
+      <w:pPr>
+        <w:pStyle w:val="Sansinterligne"/>
+      </w:pPr>
+    </w:p>
+    <w:p>
+      <w:pPr>
+        <w:pStyle w:val="Sansinterligne"/>
+      </w:pPr>
+      <w:r>
+        <w:t>La page présentera  le formulaire ci-dessous.</w:t>
+      </w:r>
+    </w:p>
+    <w:p>
+      <w:pPr>
+        <w:pStyle w:val="Sansinterligne"/>
+      </w:pPr>
+    </w:p>
+    <w:p>
+      <w:pPr>
+        <w:pStyle w:val="Sansinterligne"/>
+      </w:pPr>
+      <w:r>
+        <w:t xml:space="preserve">Le total doit être calculé en temps réel à chaque modification </w:t>
+      </w:r>
+      <w:r>
+        <w:t>d’un champ</w:t>
+      </w:r>
+      <w:r>
+        <w:t>.</w:t>
+      </w:r>
+    </w:p>
+    <w:p>
+      <w:pPr>
+        <w:pStyle w:val="Sansinterligne"/>
+      </w:pPr>
+      <w:r>
+        <w:t>Les champs cumulé</w:t>
+      </w:r>
+      <w:r>
+        <w:t>s</w:t>
+      </w:r>
+      <w:r>
+        <w:t xml:space="preserve"> part RO et part RC doivent atteindre 100%.</w:t>
+      </w:r>
+    </w:p>
+    <w:p>
+      <w:pPr>
+        <w:pStyle w:val="Sansinterligne"/>
+      </w:pPr>
+      <w:r>
+        <w:t xml:space="preserve">Pour cela et pour faciliter l’interaction avec l’utilisateur, les champs  se complète nt automatique (ex : mise à jour automatique à 61% en part RC si l’on entre 39 dans part RO). </w:t>
+      </w:r>
+    </w:p>
+    <w:p>
+      <w:pPr>
+        <w:pStyle w:val="Sansinterligne"/>
+      </w:pPr>
+      <w:r>
+        <w:t>Le lien entre le formulaire détaillé s’effectue par l’appui sur la loupe en bas à droite.</w:t>
+      </w:r>
+    </w:p>
+    <w:p>
+      <w:pPr>
+        <w:pStyle w:val="Sansinterligne"/>
+      </w:pPr>
+      <w:r>
+        <w:t>Le formulaire fera un effet de flip pour afficher le résultat détaillé.</w:t>
+      </w:r>
+    </w:p>
+    <w:p/>
+    <w:p>
+      <w:pPr>
+        <w:jc w:val="center"/>
+      </w:pPr>
+      <w:r>
+        <w:rPr>
+          <w:noProof/>
+          <w:lang w:eastAsia="fr-FR"/>
+        </w:rPr>
+        <w:lastRenderedPageBreak/>
+        <w:drawing>
+          <wp:inline distT="0" distB="0" distL="0" distR="0">
+            <wp:extent cx="2857500" cy="5086350"/>
+            <wp:effectExtent l="0" t="0" r="0" b="0"/>
+            <wp:docPr id="4" name="Image 4" descr="C:\Users\Principal\AppData\Local\Microsoft\Windows\INetCache\Content.Word\Screenshot_20190705-150159.jpg"/>
+            <wp:cNvGraphicFramePr>
+              <a:graphicFrameLocks xmlns:a="http://schemas.openxmlformats.org/drawingml/2006/main" noChangeAspect="1"/>
+            </wp:cNvGraphicFramePr>
+            <a:graphic xmlns:a="http://schemas.openxmlformats.org/drawingml/2006/main">
+              <a:graphicData uri="http://schemas.openxmlformats.org/drawingml/2006/picture">
+                <pic:pic xmlns:pic="http://schemas.openxmlformats.org/drawingml/2006/picture">
+                  <pic:nvPicPr>
+                    <pic:cNvPr id="0" name="Picture 15" descr="C:\Users\Principal\AppData\Local\Microsoft\Windows\INetCache\Content.Word\Screenshot_20190705-150159.jpg"/>
+                    <pic:cNvPicPr>
+                      <a:picLocks noChangeAspect="1" noChangeArrowheads="1"/>
+                    </pic:cNvPicPr>
+                  </pic:nvPicPr>
+                  <pic:blipFill>
+                    <a:blip r:embed="rId16" cstate="print">
+                      <a:extLst>
+                        <a:ext uri="{28A0092B-C50C-407E-A947-70E740481C1C}">
+                          <a14:useLocalDpi xmlns:a14="http://schemas.microsoft.com/office/drawing/2010/main" val="0"/>
+                        </a:ext>
+                      </a:extLst>
+                    </a:blip>
+                    <a:srcRect/>
+                    <a:stretch>
+                      <a:fillRect/>
+                    </a:stretch>
+                  </pic:blipFill>
+                  <pic:spPr bwMode="auto">
+                    <a:xfrm>
+                      <a:off x="0" y="0"/>
+                      <a:ext cx="2857500" cy="5086350"/>
+                    </a:xfrm>
+                    <a:prstGeom prst="rect">
+                      <a:avLst/>
+                    </a:prstGeom>
+                    <a:noFill/>
+                    <a:ln>
+                      <a:noFill/>
+                    </a:ln>
+                  </pic:spPr>
+                </pic:pic>
+              </a:graphicData>
+            </a:graphic>
+          </wp:inline>
+        </w:drawing>
+      </w:r>
+    </w:p>
+    <w:p>
+      <w:pPr>
+        <w:pStyle w:val="Sansinterligne"/>
+        <w:jc w:val="center"/>
+        <w:rPr>
+          <w:b/>
+        </w:rPr>
+      </w:pPr>
+      <w:r>
+        <w:rPr>
+          <w:b/>
+        </w:rPr>
+        <w:t>Nouvelle application</w:t>
+      </w:r>
+    </w:p>
+    <w:p/>
+    <w:p/>
+    <w:p/>
+    <w:p>
+      <w:pPr>
+        <w:pStyle w:val="Titre4"/>
+      </w:pPr>
+      <w:r>
+        <w:t>Le résultat détaillé</w:t>
+      </w:r>
+    </w:p>
+    <w:p>
+      <w:pPr>
+        <w:pStyle w:val="Sansinterligne"/>
+      </w:pPr>
+    </w:p>
+    <w:p>
+      <w:pPr>
+        <w:pStyle w:val="Sansinterligne"/>
+      </w:pPr>
+      <w:r>
+        <w:t xml:space="preserve">Cette fonctionnalité n’a  pas encore été </w:t>
+      </w:r>
+      <w:r>
+        <w:t>implémentée</w:t>
+      </w:r>
+      <w:r>
+        <w:t>.</w:t>
+      </w:r>
+    </w:p>
+    <w:p>
+      <w:pPr>
+        <w:pStyle w:val="Sansinterligne"/>
+      </w:pPr>
+      <w:r>
+        <w:t>Ci-dessous le résultat du formulaire à porter.</w:t>
+      </w:r>
+    </w:p>
+    <w:p>
+      <w:pPr>
+        <w:pStyle w:val="Sansinterligne"/>
+      </w:pPr>
+      <w:r>
+        <w:t>Note : Contrairement à l’écran, les champs ne doivent pas être de type input.</w:t>
+      </w:r>
+    </w:p>
+    <w:p/>
+    <w:p>
+      <w:pPr>
+        <w:jc w:val="center"/>
+      </w:pPr>
+      <w:r>
+        <w:rPr>
+          <w:b/>
+          <w:noProof/>
+          <w:lang w:eastAsia="fr-FR"/>
+        </w:rPr>
+        <w:lastRenderedPageBreak/>
+        <w:drawing>
+          <wp:inline distT="0" distB="0" distL="0" distR="0">
+            <wp:extent cx="3429000" cy="4857750"/>
+            <wp:effectExtent l="0" t="0" r="0" b="0"/>
+            <wp:docPr id="6" name="Image 6" descr="C:\Users\Principal\AppData\Local\Microsoft\Windows\INetCache\Content.Word\Screenshot_20190705-152425_Lambulancier.jpg"/>
+            <wp:cNvGraphicFramePr>
+              <a:graphicFrameLocks xmlns:a="http://schemas.openxmlformats.org/drawingml/2006/main" noChangeAspect="1"/>
+            </wp:cNvGraphicFramePr>
+            <a:graphic xmlns:a="http://schemas.openxmlformats.org/drawingml/2006/main">
+              <a:graphicData uri="http://schemas.openxmlformats.org/drawingml/2006/picture">
+                <pic:pic xmlns:pic="http://schemas.openxmlformats.org/drawingml/2006/picture">
+                  <pic:nvPicPr>
+                    <pic:cNvPr id="0" name="Picture 48" descr="C:\Users\Principal\AppData\Local\Microsoft\Windows\INetCache\Content.Word\Screenshot_20190705-152425_Lambulancier.jpg"/>
+                    <pic:cNvPicPr>
+                      <a:picLocks noChangeAspect="1" noChangeArrowheads="1"/>
+                    </pic:cNvPicPr>
+                  </pic:nvPicPr>
+                  <pic:blipFill>
+                    <a:blip r:embed="rId17">
+                      <a:extLst>
+                        <a:ext uri="{28A0092B-C50C-407E-A947-70E740481C1C}">
+                          <a14:useLocalDpi xmlns:a14="http://schemas.microsoft.com/office/drawing/2010/main" val="0"/>
+                        </a:ext>
+                      </a:extLst>
+                    </a:blip>
+                    <a:srcRect/>
+                    <a:stretch>
+                      <a:fillRect/>
+                    </a:stretch>
+                  </pic:blipFill>
+                  <pic:spPr bwMode="auto">
+                    <a:xfrm>
+                      <a:off x="0" y="0"/>
+                      <a:ext cx="3429000" cy="4857750"/>
+                    </a:xfrm>
+                    <a:prstGeom prst="rect">
+                      <a:avLst/>
+                    </a:prstGeom>
+                    <a:noFill/>
+                    <a:ln>
+                      <a:noFill/>
+                    </a:ln>
+                  </pic:spPr>
+                </pic:pic>
+              </a:graphicData>
+            </a:graphic>
+          </wp:inline>
+        </w:drawing>
+      </w:r>
+    </w:p>
+    <w:p>
+      <w:pPr>
+        <w:jc w:val="center"/>
+        <w:rPr>
+          <w:b/>
+        </w:rPr>
+      </w:pPr>
+      <w:r>
+        <w:rPr>
+          <w:b/>
+        </w:rPr>
+        <w:t>Ancienne appli</w:t>
+      </w:r>
+      <w:r>
+        <w:rPr>
+          <w:b/>
+        </w:rPr>
+        <w:t>cation</w:t>
+      </w:r>
+    </w:p>
+    <w:p/>
+    <w:p>
+      <w:pPr>
+        <w:pStyle w:val="Titre3"/>
+      </w:pPr>
+      <w:r>
+        <w:t xml:space="preserve">Formulaire </w:t>
+      </w:r>
+      <w:r>
+        <w:t>Taxi</w:t>
+      </w:r>
+    </w:p>
+    <w:p/>
+    <w:p>
+      <w:pPr>
+        <w:pStyle w:val="Titre4"/>
+      </w:pPr>
+      <w:r>
+        <w:t>Le formulaire</w:t>
+      </w:r>
+    </w:p>
+    <w:p/>
+    <w:p>
+      <w:pPr>
+        <w:pStyle w:val="Sansinterligne"/>
+      </w:pPr>
+      <w:r>
+        <w:t xml:space="preserve">La page présentera  </w:t>
+      </w:r>
+      <w:r>
+        <w:t xml:space="preserve">un </w:t>
+      </w:r>
+      <w:r>
+        <w:t xml:space="preserve"> formulaire </w:t>
+      </w:r>
+      <w:r>
+        <w:t>qui n’est pas encore spécifié</w:t>
+      </w:r>
+      <w:r>
+        <w:t>.</w:t>
+      </w:r>
+    </w:p>
+    <w:p>
+      <w:pPr>
+        <w:pStyle w:val="Sansinterligne"/>
+      </w:pPr>
+    </w:p>
+    <w:p>
+      <w:pPr>
+        <w:pStyle w:val="Sansinterligne"/>
+      </w:pPr>
+      <w:r>
+        <w:t>Le total doit être calculé en temps réel à chaque modification d’un champ.</w:t>
+      </w:r>
+    </w:p>
+    <w:p>
+      <w:pPr>
+        <w:pStyle w:val="Sansinterligne"/>
+      </w:pPr>
+      <w:r>
+        <w:t>Les champs cumulé</w:t>
+      </w:r>
+      <w:r>
+        <w:t>s</w:t>
+      </w:r>
+      <w:r>
+        <w:t xml:space="preserve"> part RO et part RC doivent atteindre 100%.</w:t>
+      </w:r>
+    </w:p>
+    <w:p>
+      <w:pPr>
+        <w:pStyle w:val="Sansinterligne"/>
+      </w:pPr>
+      <w:r>
+        <w:t xml:space="preserve">Pour cela et pour faciliter l’interaction avec l’utilisateur, les champs  se complète nt automatique (ex : mise à jour automatique à 61% en part RC si l’on entre 39 dans part RO). </w:t>
+      </w:r>
+    </w:p>
+    <w:p>
+      <w:pPr>
+        <w:pStyle w:val="Sansinterligne"/>
+      </w:pPr>
+      <w:r>
+        <w:t>Le lien entre le formulaire détaillé s’effectue par l’appui sur la loupe en bas à droite.</w:t>
+      </w:r>
+    </w:p>
+    <w:p>
+      <w:pPr>
+        <w:pStyle w:val="Sansinterligne"/>
+      </w:pPr>
+      <w:r>
+        <w:t>Le formulaire fera un effet de flip pour afficher le résultat détaillé.</w:t>
+      </w:r>
+    </w:p>
+    <w:p/>
+    <w:p>
+      <w:pPr>
+        <w:pStyle w:val="Titre4"/>
+      </w:pPr>
+      <w:r>
+        <w:t>Le résultat détaillé</w:t>
+      </w:r>
+    </w:p>
+    <w:p/>
+    <w:p>
+      <w:r>
+        <w:lastRenderedPageBreak/>
+        <w:t>Comme pour les autres formulaires, il faudra présenter une synthèse du calcul.</w:t>
+      </w:r>
+    </w:p>
+    <w:p>
+      <w:pPr>
+        <w:pStyle w:val="Sansinterligne"/>
+      </w:pPr>
+    </w:p>
+    <w:p>
+      <w:pPr>
         <w:pStyle w:val="Sansinterligne"/>
       </w:pPr>
       <w:r>
@@ -524,14 +1810,192 @@
         <w:pStyle w:val="Sansinterligne"/>
       </w:pPr>
       <w:r>
-        <w:t>Chaque modification de ce formulaire doit être impacté immédiatement dans les formulaires cités ci-dessus car leurs calculs de coûts en dépende.</w:t>
-      </w:r>
-    </w:p>
-    <w:p>
-      <w:pPr>
-        <w:pStyle w:val="Sansinterligne"/>
-      </w:pPr>
-    </w:p>
+        <w:t>Chaque modification de ce formulaire doit être impacté immédiatement dans les formulaires cités ci-dessus car leurs calculs de coûts en dépende</w:t>
+      </w:r>
+      <w:r>
+        <w:t>nt</w:t>
+      </w:r>
+      <w:r>
+        <w:t>.</w:t>
+      </w:r>
+    </w:p>
+    <w:p>
+      <w:pPr>
+        <w:pStyle w:val="Sansinterligne"/>
+      </w:pPr>
+    </w:p>
+    <w:p>
+      <w:pPr>
+        <w:pStyle w:val="Sansinterligne"/>
+      </w:pPr>
+      <w:r>
+        <w:t>Les champs cumulé</w:t>
+      </w:r>
+      <w:r>
+        <w:t>s</w:t>
+      </w:r>
+      <w:r>
+        <w:t xml:space="preserve"> part RO et part RC doivent atteindre 100%.</w:t>
+      </w:r>
+    </w:p>
+    <w:p>
+      <w:pPr>
+        <w:pStyle w:val="Sansinterligne"/>
+      </w:pPr>
+      <w:r>
+        <w:t xml:space="preserve">Pour cela et pour faciliter l’interaction avec l’utilisateur, les champs  se complète nt automatique (ex : mise à jour automatique à 61% en part RC si l’on entre 39 dans part RO). </w:t>
+      </w:r>
+    </w:p>
+    <w:p>
+      <w:pPr>
+        <w:pStyle w:val="Sansinterligne"/>
+      </w:pPr>
+    </w:p>
+    <w:p>
+      <w:pPr>
+        <w:pStyle w:val="Sansinterligne"/>
+      </w:pPr>
+      <w:r>
+        <w:t>Une liste permettra de sélectionner l’année de la convention (et donc la mise à jour des tarifs différents pour les Zone géographique A,B,C et D présent une un groupe de radio boutons.</w:t>
+      </w:r>
+    </w:p>
+    <w:p>
+      <w:pPr>
+        <w:pStyle w:val="Sansinterligne"/>
+      </w:pPr>
+    </w:p>
+    <w:p>
+      <w:pPr>
+        <w:pStyle w:val="Sansinterligne"/>
+      </w:pPr>
+      <w:r>
+        <w:t>Note : le téléchargement des nouveaux tarifs n’a pas encore été implémenté.</w:t>
+      </w:r>
+    </w:p>
+    <w:p>
+      <w:pPr>
+        <w:pStyle w:val="Sansinterligne"/>
+      </w:pPr>
+    </w:p>
+    <w:p>
+      <w:pPr>
+        <w:pStyle w:val="Sansinterligne"/>
+      </w:pPr>
+    </w:p>
+    <w:p>
+      <w:pPr>
+        <w:pStyle w:val="Sansinterligne"/>
+        <w:jc w:val="center"/>
+      </w:pPr>
+      <w:r>
+        <w:pict>
+          <v:shape id="_x0000_i1026" type="#_x0000_t75" style="width:215.25pt;height:384pt">
+            <v:imagedata r:id="rId18" o:title="Screenshot_20190705-150211"/>
+          </v:shape>
+        </w:pict>
+      </w:r>
+    </w:p>
+    <w:p>
+      <w:pPr>
+        <w:pStyle w:val="Sansinterligne"/>
+        <w:jc w:val="center"/>
+        <w:rPr>
+          <w:b/>
+        </w:rPr>
+      </w:pPr>
+    </w:p>
+    <w:p>
+      <w:pPr>
+        <w:pStyle w:val="Sansinterligne"/>
+        <w:jc w:val="center"/>
+      </w:pPr>
+      <w:r>
+        <w:rPr>
+          <w:b/>
+        </w:rPr>
+        <w:t>Nouvelle application</w:t>
+      </w:r>
+    </w:p>
+    <w:p>
+      <w:pPr>
+        <w:jc w:val="center"/>
+      </w:pPr>
+      <w:r>
+        <w:rPr>
+          <w:noProof/>
+          <w:lang w:eastAsia="fr-FR"/>
+        </w:rPr>
+        <w:drawing>
+          <wp:inline distT="0" distB="0" distL="0" distR="0">
+            <wp:extent cx="3200400" cy="5695950"/>
+            <wp:effectExtent l="0" t="0" r="0" b="0"/>
+            <wp:docPr id="5" name="Image 5" descr="C:\Users\Principal\AppData\Local\Microsoft\Windows\INetCache\Content.Word\Screenshot_20190705-155329_Lambulancier.jpg"/>
+            <wp:cNvGraphicFramePr>
+              <a:graphicFrameLocks xmlns:a="http://schemas.openxmlformats.org/drawingml/2006/main" noChangeAspect="1"/>
+            </wp:cNvGraphicFramePr>
+            <a:graphic xmlns:a="http://schemas.openxmlformats.org/drawingml/2006/main">
+              <a:graphicData uri="http://schemas.openxmlformats.org/drawingml/2006/picture">
+                <pic:pic xmlns:pic="http://schemas.openxmlformats.org/drawingml/2006/picture">
+                  <pic:nvPicPr>
+                    <pic:cNvPr id="0" name="Picture 44" descr="C:\Users\Principal\AppData\Local\Microsoft\Windows\INetCache\Content.Word\Screenshot_20190705-155329_Lambulancier.jpg"/>
+                    <pic:cNvPicPr>
+                      <a:picLocks noChangeAspect="1" noChangeArrowheads="1"/>
+                    </pic:cNvPicPr>
+                  </pic:nvPicPr>
+                  <pic:blipFill>
+                    <a:blip r:embed="rId19">
+                      <a:extLst>
+                        <a:ext uri="{28A0092B-C50C-407E-A947-70E740481C1C}">
+                          <a14:useLocalDpi xmlns:a14="http://schemas.microsoft.com/office/drawing/2010/main" val="0"/>
+                        </a:ext>
+                      </a:extLst>
+                    </a:blip>
+                    <a:srcRect/>
+                    <a:stretch>
+                      <a:fillRect/>
+                    </a:stretch>
+                  </pic:blipFill>
+                  <pic:spPr bwMode="auto">
+                    <a:xfrm>
+                      <a:off x="0" y="0"/>
+                      <a:ext cx="3200400" cy="5695950"/>
+                    </a:xfrm>
+                    <a:prstGeom prst="rect">
+                      <a:avLst/>
+                    </a:prstGeom>
+                    <a:noFill/>
+                    <a:ln>
+                      <a:noFill/>
+                    </a:ln>
+                  </pic:spPr>
+                </pic:pic>
+              </a:graphicData>
+            </a:graphic>
+          </wp:inline>
+        </w:drawing>
+      </w:r>
+    </w:p>
+    <w:p>
+      <w:pPr>
+        <w:jc w:val="center"/>
+        <w:rPr>
+          <w:b/>
+        </w:rPr>
+      </w:pPr>
+      <w:r>
+        <w:rPr>
+          <w:b/>
+        </w:rPr>
+        <w:t>Ancienne appli</w:t>
+      </w:r>
+      <w:r>
+        <w:rPr>
+          <w:b/>
+        </w:rPr>
+        <w:t>cation</w:t>
+      </w:r>
+    </w:p>
+    <w:p/>
     <w:p>
       <w:pPr>
         <w:pStyle w:val="Sansinterligne"/>
@@ -552,8 +2016,251 @@
     </w:p>
     <w:p>
       <w:pPr>
-        <w:pStyle w:val="Sansinterligne"/>
-      </w:pPr>
+        <w:pStyle w:val="Titre3"/>
+      </w:pPr>
+      <w:r>
+        <w:t>Etat vierge</w:t>
+      </w:r>
+    </w:p>
+    <w:p>
+      <w:pPr>
+        <w:pStyle w:val="Sansinterligne"/>
+      </w:pPr>
+    </w:p>
+    <w:p>
+      <w:pPr>
+        <w:pStyle w:val="Sansinterligne"/>
+      </w:pPr>
+      <w:r>
+        <w:t>La page présentera  le formulaire ci-dessous.</w:t>
+      </w:r>
+    </w:p>
+    <w:p>
+      <w:pPr>
+        <w:pStyle w:val="Sansinterligne"/>
+      </w:pPr>
+    </w:p>
+    <w:p>
+      <w:pPr>
+        <w:pStyle w:val="Sansinterligne"/>
+      </w:pPr>
+      <w:r>
+        <w:t>A l’envoi d’un formulaire valide, l’application de messagerie se lancera avec tous les champs pré</w:t>
+      </w:r>
+      <w:r>
+        <w:t>-</w:t>
+      </w:r>
+      <w:r>
+        <w:t>remp</w:t>
+      </w:r>
+      <w:r>
+        <w:t>lis.</w:t>
+      </w:r>
+    </w:p>
+    <w:p>
+      <w:pPr>
+        <w:pStyle w:val="Sansinterligne"/>
+      </w:pPr>
+    </w:p>
+    <w:p>
+      <w:pPr>
+        <w:pStyle w:val="Sansinterligne"/>
+      </w:pPr>
+      <w:r>
+        <w:lastRenderedPageBreak/>
+        <w:t>Les champs suivants seront obligatoires</w:t>
+      </w:r>
+      <w:r>
+        <w:t> </w:t>
+      </w:r>
+      <w:r>
+        <w:t>:</w:t>
+      </w:r>
+    </w:p>
+    <w:p>
+      <w:pPr>
+        <w:pStyle w:val="Sansinterligne"/>
+      </w:pPr>
+      <w:r>
+        <w:t>Société, Département, Nombre de véhicules, Téléphone.</w:t>
+      </w:r>
+    </w:p>
+    <w:p>
+      <w:pPr>
+        <w:pStyle w:val="Sansinterligne"/>
+      </w:pPr>
+    </w:p>
+    <w:p>
+      <w:pPr>
+        <w:pStyle w:val="Sansinterligne"/>
+        <w:jc w:val="center"/>
+      </w:pPr>
+      <w:r>
+        <w:pict>
+          <v:shape id="_x0000_i1027" type="#_x0000_t75" style="width:255.75pt;height:453.75pt">
+            <v:imagedata r:id="rId20" o:title="Screenshot_20190705-150215"/>
+          </v:shape>
+        </w:pict>
+      </w:r>
+    </w:p>
+    <w:p>
+      <w:pPr>
+        <w:pStyle w:val="Sansinterligne"/>
+        <w:jc w:val="center"/>
+      </w:pPr>
+    </w:p>
+    <w:p>
+      <w:pPr>
+        <w:pStyle w:val="Sansinterligne"/>
+        <w:jc w:val="center"/>
+      </w:pPr>
+    </w:p>
+    <w:p>
+      <w:r>
+        <w:br w:type="page"/>
+      </w:r>
+    </w:p>
+    <w:p>
+      <w:pPr>
+        <w:pStyle w:val="Titre3"/>
+      </w:pPr>
+      <w:r>
+        <w:lastRenderedPageBreak/>
+        <w:t>Validation du formulaire</w:t>
+      </w:r>
+    </w:p>
+    <w:p>
+      <w:pPr>
+        <w:pStyle w:val="Sansinterligne"/>
+      </w:pPr>
+    </w:p>
+    <w:p>
+      <w:pPr>
+        <w:pStyle w:val="Sansinterligne"/>
+      </w:pPr>
+      <w:r>
+        <w:t>A la validation, un message d’erreur apparait si les champs obligatoires ne sont pas renseignés.</w:t>
+      </w:r>
+    </w:p>
+    <w:p>
+      <w:pPr>
+        <w:pStyle w:val="Sansinterligne"/>
+      </w:pPr>
+    </w:p>
+    <w:p>
+      <w:pPr>
+        <w:pStyle w:val="Sansinterligne"/>
+        <w:jc w:val="center"/>
+      </w:pPr>
+      <w:r>
+        <w:pict>
+          <v:shape id="_x0000_i1028" type="#_x0000_t75" style="width:261pt;height:465pt">
+            <v:imagedata r:id="rId21" o:title="Screenshot_20190705-150229"/>
+          </v:shape>
+        </w:pict>
+      </w:r>
+    </w:p>
+    <w:p>
+      <w:pPr>
+        <w:pStyle w:val="Sansinterligne"/>
+        <w:jc w:val="center"/>
+      </w:pPr>
+    </w:p>
+    <w:p>
+      <w:pPr>
+        <w:pStyle w:val="Titre3"/>
+      </w:pPr>
+      <w:r>
+        <w:t>Envoi du mail</w:t>
+      </w:r>
+    </w:p>
+    <w:p>
+      <w:pPr>
+        <w:pStyle w:val="Sansinterligne"/>
+      </w:pPr>
+    </w:p>
+    <w:p>
+      <w:pPr>
+        <w:pStyle w:val="Sansinterligne"/>
+      </w:pPr>
+      <w:r>
+        <w:t>L’application de messagerie se lancera  avec les champs suivants :</w:t>
+      </w:r>
+    </w:p>
+    <w:p>
+      <w:pPr>
+        <w:pStyle w:val="Sansinterligne"/>
+        <w:numPr>
+          <w:ilvl w:val="0"/>
+          <w:numId w:val="18"/>
+        </w:numPr>
+      </w:pPr>
+      <w:r>
+        <w:t xml:space="preserve">Destinataire : </w:t>
+      </w:r>
+      <w:hyperlink r:id="rId22" w:history="1">
+        <w:r>
+          <w:rPr>
+            <w:rStyle w:val="Lienhypertexte"/>
+          </w:rPr>
+          <w:t>info@aidesnsoft.fr</w:t>
+        </w:r>
+      </w:hyperlink>
+    </w:p>
+    <w:p>
+      <w:pPr>
+        <w:pStyle w:val="Sansinterligne"/>
+        <w:numPr>
+          <w:ilvl w:val="0"/>
+          <w:numId w:val="18"/>
+        </w:numPr>
+      </w:pPr>
+      <w:r>
+        <w:t>Titre </w:t>
+      </w:r>
+      <w:proofErr w:type="gramStart"/>
+      <w:r>
+        <w:t>:  Enregistrement</w:t>
+      </w:r>
+      <w:proofErr w:type="gramEnd"/>
+      <w:r>
+        <w:t xml:space="preserve"> de compte</w:t>
+      </w:r>
+    </w:p>
+    <w:p>
+      <w:pPr>
+        <w:pStyle w:val="Sansinterligne"/>
+        <w:numPr>
+          <w:ilvl w:val="0"/>
+          <w:numId w:val="18"/>
+        </w:numPr>
+      </w:pPr>
+      <w:r>
+        <w:t>Contenu :</w:t>
+      </w:r>
+    </w:p>
+    <w:p>
+      <w:pPr>
+        <w:pStyle w:val="Sansinterligne"/>
+        <w:ind w:left="720"/>
+      </w:pPr>
+    </w:p>
+    <w:p>
+      <w:pPr>
+        <w:pStyle w:val="Sansinterligne"/>
+        <w:ind w:left="720"/>
+      </w:pPr>
+      <w:r>
+        <w:lastRenderedPageBreak/>
+        <w:pict>
+          <v:shape id="_x0000_i1030" type="#_x0000_t75" style="width:270pt;height:480pt">
+            <v:imagedata r:id="rId23" o:title="Screenshot_20190705-165913_Gmail"/>
+          </v:shape>
+        </w:pict>
+      </w:r>
+      <w:r>
+        <w:t xml:space="preserve"> </w:t>
+      </w:r>
     </w:p>
     <w:p>
       <w:pPr>
@@ -562,6 +2269,8 @@
       <w:r>
         <w:t>Web service</w:t>
       </w:r>
+      <w:bookmarkStart w:id="0" w:name="_GoBack"/>
+      <w:bookmarkEnd w:id="0"/>
     </w:p>
     <w:p>
       <w:pPr>
@@ -628,7 +2337,7 @@
       <w:pPr>
         <w:pStyle w:val="Sansinterligne"/>
       </w:pPr>
-      <w:hyperlink r:id="rId11" w:history="1">
+      <w:hyperlink r:id="rId24" w:history="1">
         <w:r>
           <w:rPr>
             <w:rStyle w:val="Lienhypertexte"/>
@@ -647,6 +2356,7 @@
         <w:pStyle w:val="Titre3"/>
       </w:pPr>
       <w:r>
+        <w:lastRenderedPageBreak/>
         <w:t>Génération des objets JSON / Gestion de la sérialisation</w:t>
       </w:r>
     </w:p>
@@ -677,10 +2387,24 @@
         <w:t xml:space="preserve">donc </w:t>
       </w:r>
       <w:r>
-        <w:t xml:space="preserve">pouvoir générer des objets modèles en </w:t>
+        <w:t xml:space="preserve">pouvoir </w:t>
+      </w:r>
+      <w:r>
+        <w:t>(</w:t>
       </w:r>
       <w:proofErr w:type="spellStart"/>
       <w:r>
+        <w:t>re</w:t>
+      </w:r>
+      <w:proofErr w:type="spellEnd"/>
+      <w:r>
+        <w:t>)</w:t>
+      </w:r>
+      <w:r>
+        <w:t xml:space="preserve">générer des objets modèles en </w:t>
+      </w:r>
+      <w:proofErr w:type="spellStart"/>
+      <w:r>
         <w:t>dart</w:t>
       </w:r>
       <w:proofErr w:type="spellEnd"/>
@@ -732,7 +2456,20 @@
       <w:pPr>
         <w:pStyle w:val="Sansinterligne"/>
       </w:pPr>
-      <w:hyperlink r:id="rId12" w:history="1">
+      <w:hyperlink r:id="rId25" w:history="1">
+        <w:r>
+          <w:rPr>
+            <w:rStyle w:val="Lienhypertexte"/>
+          </w:rPr>
+          <w:t>https://pub.flutter-io.cn/packages/json_serializable</w:t>
+        </w:r>
+      </w:hyperlink>
+    </w:p>
+    <w:p>
+      <w:pPr>
+        <w:pStyle w:val="Sansinterligne"/>
+      </w:pPr>
+      <w:hyperlink r:id="rId26" w:history="1">
         <w:r>
           <w:rPr>
             <w:rStyle w:val="Lienhypertexte"/>
@@ -740,6 +2477,11 @@
           <w:t>https://flutter.dev/docs/development/data-and-backend/json</w:t>
         </w:r>
       </w:hyperlink>
+    </w:p>
+    <w:p>
+      <w:pPr>
+        <w:pStyle w:val="Sansinterligne"/>
+      </w:pPr>
     </w:p>
     <w:p>
       <w:pPr>
@@ -1993,6 +3735,92 @@
     </w:lvl>
   </w:abstractNum>
   <w:abstractNum w:abstractNumId="14">
+    <w:nsid w:val="48BC081E"/>
+    <w:multiLevelType w:val="hybridMultilevel"/>
+    <w:tmpl w:val="0C988894"/>
+    <w:lvl w:ilvl="0" w:tplc="040C000F">
+      <w:start w:val="1"/>
+      <w:numFmt w:val="decimal"/>
+      <w:lvlText w:val="%1."/>
+      <w:lvlJc w:val="left"/>
+      <w:pPr>
+        <w:ind w:left="720" w:hanging="360"/>
+      </w:pPr>
+    </w:lvl>
+    <w:lvl w:ilvl="1" w:tplc="040C0019" w:tentative="1">
+      <w:start w:val="1"/>
+      <w:numFmt w:val="lowerLetter"/>
+      <w:lvlText w:val="%2."/>
+      <w:lvlJc w:val="left"/>
+      <w:pPr>
+        <w:ind w:left="1440" w:hanging="360"/>
+      </w:pPr>
+    </w:lvl>
+    <w:lvl w:ilvl="2" w:tplc="040C001B" w:tentative="1">
+      <w:start w:val="1"/>
+      <w:numFmt w:val="lowerRoman"/>
+      <w:lvlText w:val="%3."/>
+      <w:lvlJc w:val="right"/>
+      <w:pPr>
+        <w:ind w:left="2160" w:hanging="180"/>
+      </w:pPr>
+    </w:lvl>
+    <w:lvl w:ilvl="3" w:tplc="040C000F" w:tentative="1">
+      <w:start w:val="1"/>
+      <w:numFmt w:val="decimal"/>
+      <w:lvlText w:val="%4."/>
+      <w:lvlJc w:val="left"/>
+      <w:pPr>
+        <w:ind w:left="2880" w:hanging="360"/>
+      </w:pPr>
+    </w:lvl>
+    <w:lvl w:ilvl="4" w:tplc="040C0019" w:tentative="1">
+      <w:start w:val="1"/>
+      <w:numFmt w:val="lowerLetter"/>
+      <w:lvlText w:val="%5."/>
+      <w:lvlJc w:val="left"/>
+      <w:pPr>
+        <w:ind w:left="3600" w:hanging="360"/>
+      </w:pPr>
+    </w:lvl>
+    <w:lvl w:ilvl="5" w:tplc="040C001B" w:tentative="1">
+      <w:start w:val="1"/>
+      <w:numFmt w:val="lowerRoman"/>
+      <w:lvlText w:val="%6."/>
+      <w:lvlJc w:val="right"/>
+      <w:pPr>
+        <w:ind w:left="4320" w:hanging="180"/>
+      </w:pPr>
+    </w:lvl>
+    <w:lvl w:ilvl="6" w:tplc="040C000F" w:tentative="1">
+      <w:start w:val="1"/>
+      <w:numFmt w:val="decimal"/>
+      <w:lvlText w:val="%7."/>
+      <w:lvlJc w:val="left"/>
+      <w:pPr>
+        <w:ind w:left="5040" w:hanging="360"/>
+      </w:pPr>
+    </w:lvl>
+    <w:lvl w:ilvl="7" w:tplc="040C0019" w:tentative="1">
+      <w:start w:val="1"/>
+      <w:numFmt w:val="lowerLetter"/>
+      <w:lvlText w:val="%8."/>
+      <w:lvlJc w:val="left"/>
+      <w:pPr>
+        <w:ind w:left="5760" w:hanging="360"/>
+      </w:pPr>
+    </w:lvl>
+    <w:lvl w:ilvl="8" w:tplc="040C001B" w:tentative="1">
+      <w:start w:val="1"/>
+      <w:numFmt w:val="lowerRoman"/>
+      <w:lvlText w:val="%9."/>
+      <w:lvlJc w:val="right"/>
+      <w:pPr>
+        <w:ind w:left="6480" w:hanging="180"/>
+      </w:pPr>
+    </w:lvl>
+  </w:abstractNum>
+  <w:abstractNum w:abstractNumId="15">
     <w:nsid w:val="49A048FC"/>
     <w:multiLevelType w:val="multilevel"/>
     <w:tmpl w:val="040C0025"/>
@@ -2087,7 +3915,7 @@
       </w:pPr>
     </w:lvl>
   </w:abstractNum>
-  <w:abstractNum w:abstractNumId="15">
+  <w:abstractNum w:abstractNumId="16">
     <w:nsid w:val="52733AF1"/>
     <w:multiLevelType w:val="hybridMultilevel"/>
     <w:tmpl w:val="B9EC02FE"/>
@@ -2173,7 +4001,7 @@
       </w:pPr>
     </w:lvl>
   </w:abstractNum>
-  <w:abstractNum w:abstractNumId="16">
+  <w:abstractNum w:abstractNumId="17">
     <w:nsid w:val="5B495534"/>
     <w:multiLevelType w:val="hybridMultilevel"/>
     <w:tmpl w:val="A31E340A"/>
@@ -2285,7 +4113,7 @@
       </w:rPr>
     </w:lvl>
   </w:abstractNum>
-  <w:abstractNum w:abstractNumId="17">
+  <w:abstractNum w:abstractNumId="18">
     <w:nsid w:val="71B042A5"/>
     <w:multiLevelType w:val="multilevel"/>
     <w:tmpl w:val="040C001F"/>
@@ -2371,10 +4199,10 @@
       </w:pPr>
     </w:lvl>
   </w:abstractNum>
-  <w:abstractNum w:abstractNumId="18">
+  <w:abstractNum w:abstractNumId="19">
     <w:nsid w:val="74104C69"/>
     <w:multiLevelType w:val="hybridMultilevel"/>
-    <w:tmpl w:val="0C988894"/>
+    <w:tmpl w:val="E48A2FA4"/>
     <w:lvl w:ilvl="0" w:tplc="040C000F">
       <w:start w:val="1"/>
       <w:numFmt w:val="decimal"/>
@@ -2457,7 +4285,7 @@
       </w:pPr>
     </w:lvl>
   </w:abstractNum>
-  <w:abstractNum w:abstractNumId="19">
+  <w:abstractNum w:abstractNumId="20">
     <w:nsid w:val="7EB36908"/>
     <w:multiLevelType w:val="multilevel"/>
     <w:tmpl w:val="3EC2F69E"/>
@@ -2547,7 +4375,7 @@
     <w:abstractNumId w:val="7"/>
   </w:num>
   <w:num w:numId="2">
-    <w:abstractNumId w:val="18"/>
+    <w:abstractNumId w:val="19"/>
   </w:num>
   <w:num w:numId="3">
     <w:abstractNumId w:val="6"/>
@@ -2556,7 +4384,7 @@
     <w:abstractNumId w:val="12"/>
   </w:num>
   <w:num w:numId="5">
-    <w:abstractNumId w:val="15"/>
+    <w:abstractNumId w:val="16"/>
   </w:num>
   <w:num w:numId="6">
     <w:abstractNumId w:val="1"/>
@@ -2568,13 +4396,13 @@
     <w:abstractNumId w:val="9"/>
   </w:num>
   <w:num w:numId="9">
-    <w:abstractNumId w:val="19"/>
+    <w:abstractNumId w:val="20"/>
   </w:num>
   <w:num w:numId="10">
     <w:abstractNumId w:val="2"/>
   </w:num>
   <w:num w:numId="11">
-    <w:abstractNumId w:val="14"/>
+    <w:abstractNumId w:val="15"/>
   </w:num>
   <w:num w:numId="12">
     <w:abstractNumId w:val="11"/>
@@ -2592,13 +4420,13 @@
     <w:abstractNumId w:val="5"/>
   </w:num>
   <w:num w:numId="17">
+    <w:abstractNumId w:val="18"/>
+  </w:num>
+  <w:num w:numId="18">
     <w:abstractNumId w:val="17"/>
   </w:num>
-  <w:num w:numId="18">
-    <w:abstractNumId w:val="16"/>
-  </w:num>
   <w:num w:numId="19">
-    <w:abstractNumId w:val="14"/>
+    <w:abstractNumId w:val="15"/>
   </w:num>
   <w:num w:numId="20">
     <w:abstractNumId w:val="8"/>
@@ -2607,7 +4435,7 @@
     <w:abstractNumId w:val="4"/>
   </w:num>
   <w:num w:numId="22">
-    <w:abstractNumId w:val="14"/>
+    <w:abstractNumId w:val="15"/>
     <w:lvlOverride w:ilvl="0">
       <w:startOverride w:val="1"/>
     </w:lvlOverride>
@@ -2635,6 +4463,9 @@
     <w:lvlOverride w:ilvl="8">
       <w:startOverride w:val="1"/>
     </w:lvlOverride>
+  </w:num>
+  <w:num w:numId="23">
+    <w:abstractNumId w:val="14"/>
   </w:num>
 </w:numbering>
 </file>
@@ -2886,7 +4717,6 @@
     <w:next w:val="Normal"/>
     <w:link w:val="Titre4Car"/>
     <w:uiPriority w:val="9"/>
-    <w:semiHidden/>
     <w:unhideWhenUsed/>
     <w:qFormat/>
     <w:rsid w:val="00BB6659"/>
@@ -3150,7 +4980,6 @@
     <w:basedOn w:val="Policepardfaut"/>
     <w:link w:val="Titre4"/>
     <w:uiPriority w:val="9"/>
-    <w:semiHidden/>
     <w:rsid w:val="00BB6659"/>
     <w:rPr>
       <w:rFonts w:asciiTheme="majorHAnsi" w:eastAsiaTheme="majorEastAsia" w:hAnsiTheme="majorHAnsi" w:cstheme="majorBidi"/>
@@ -3230,6 +5059,55 @@
       <w:sz w:val="20"/>
       <w:szCs w:val="20"/>
     </w:rPr>
+  </w:style>
+  <w:style w:type="paragraph" w:styleId="Textedebulles">
+    <w:name w:val="Balloon Text"/>
+    <w:basedOn w:val="Normal"/>
+    <w:link w:val="TextedebullesCar"/>
+    <w:uiPriority w:val="99"/>
+    <w:semiHidden/>
+    <w:unhideWhenUsed/>
+    <w:rsid w:val="00B918C6"/>
+    <w:pPr>
+      <w:spacing w:after="0" w:line="240" w:lineRule="auto"/>
+    </w:pPr>
+    <w:rPr>
+      <w:rFonts w:ascii="Tahoma" w:hAnsi="Tahoma" w:cs="Tahoma"/>
+      <w:sz w:val="16"/>
+      <w:szCs w:val="16"/>
+    </w:rPr>
+  </w:style>
+  <w:style w:type="character" w:customStyle="1" w:styleId="TextedebullesCar">
+    <w:name w:val="Texte de bulles Car"/>
+    <w:basedOn w:val="Policepardfaut"/>
+    <w:link w:val="Textedebulles"/>
+    <w:uiPriority w:val="99"/>
+    <w:semiHidden/>
+    <w:rsid w:val="00B918C6"/>
+    <w:rPr>
+      <w:rFonts w:ascii="Tahoma" w:hAnsi="Tahoma" w:cs="Tahoma"/>
+      <w:sz w:val="16"/>
+      <w:szCs w:val="16"/>
+    </w:rPr>
+  </w:style>
+  <w:style w:type="table" w:styleId="Grilledutableau">
+    <w:name w:val="Table Grid"/>
+    <w:basedOn w:val="TableauNormal"/>
+    <w:uiPriority w:val="59"/>
+    <w:rsid w:val="007256E7"/>
+    <w:pPr>
+      <w:spacing w:after="0" w:line="240" w:lineRule="auto"/>
+    </w:pPr>
+    <w:tblPr>
+      <w:tblBorders>
+        <w:top w:val="single" w:sz="4" w:space="0" w:color="auto"/>
+        <w:left w:val="single" w:sz="4" w:space="0" w:color="auto"/>
+        <w:bottom w:val="single" w:sz="4" w:space="0" w:color="auto"/>
+        <w:right w:val="single" w:sz="4" w:space="0" w:color="auto"/>
+        <w:insideH w:val="single" w:sz="4" w:space="0" w:color="auto"/>
+        <w:insideV w:val="single" w:sz="4" w:space="0" w:color="auto"/>
+      </w:tblBorders>
+    </w:tblPr>
   </w:style>
 </w:styles>
 </file>
@@ -3481,7 +5359,6 @@
     <w:next w:val="Normal"/>
     <w:link w:val="Titre4Car"/>
     <w:uiPriority w:val="9"/>
-    <w:semiHidden/>
     <w:unhideWhenUsed/>
     <w:qFormat/>
     <w:rsid w:val="00BB6659"/>
@@ -3745,7 +5622,6 @@
     <w:basedOn w:val="Policepardfaut"/>
     <w:link w:val="Titre4"/>
     <w:uiPriority w:val="9"/>
-    <w:semiHidden/>
     <w:rsid w:val="00BB6659"/>
     <w:rPr>
       <w:rFonts w:asciiTheme="majorHAnsi" w:eastAsiaTheme="majorEastAsia" w:hAnsiTheme="majorHAnsi" w:cstheme="majorBidi"/>
@@ -3825,6 +5701,55 @@
       <w:sz w:val="20"/>
       <w:szCs w:val="20"/>
     </w:rPr>
+  </w:style>
+  <w:style w:type="paragraph" w:styleId="Textedebulles">
+    <w:name w:val="Balloon Text"/>
+    <w:basedOn w:val="Normal"/>
+    <w:link w:val="TextedebullesCar"/>
+    <w:uiPriority w:val="99"/>
+    <w:semiHidden/>
+    <w:unhideWhenUsed/>
+    <w:rsid w:val="00B918C6"/>
+    <w:pPr>
+      <w:spacing w:after="0" w:line="240" w:lineRule="auto"/>
+    </w:pPr>
+    <w:rPr>
+      <w:rFonts w:ascii="Tahoma" w:hAnsi="Tahoma" w:cs="Tahoma"/>
+      <w:sz w:val="16"/>
+      <w:szCs w:val="16"/>
+    </w:rPr>
+  </w:style>
+  <w:style w:type="character" w:customStyle="1" w:styleId="TextedebullesCar">
+    <w:name w:val="Texte de bulles Car"/>
+    <w:basedOn w:val="Policepardfaut"/>
+    <w:link w:val="Textedebulles"/>
+    <w:uiPriority w:val="99"/>
+    <w:semiHidden/>
+    <w:rsid w:val="00B918C6"/>
+    <w:rPr>
+      <w:rFonts w:ascii="Tahoma" w:hAnsi="Tahoma" w:cs="Tahoma"/>
+      <w:sz w:val="16"/>
+      <w:szCs w:val="16"/>
+    </w:rPr>
+  </w:style>
+  <w:style w:type="table" w:styleId="Grilledutableau">
+    <w:name w:val="Table Grid"/>
+    <w:basedOn w:val="TableauNormal"/>
+    <w:uiPriority w:val="59"/>
+    <w:rsid w:val="007256E7"/>
+    <w:pPr>
+      <w:spacing w:after="0" w:line="240" w:lineRule="auto"/>
+    </w:pPr>
+    <w:tblPr>
+      <w:tblBorders>
+        <w:top w:val="single" w:sz="4" w:space="0" w:color="auto"/>
+        <w:left w:val="single" w:sz="4" w:space="0" w:color="auto"/>
+        <w:bottom w:val="single" w:sz="4" w:space="0" w:color="auto"/>
+        <w:right w:val="single" w:sz="4" w:space="0" w:color="auto"/>
+        <w:insideH w:val="single" w:sz="4" w:space="0" w:color="auto"/>
+        <w:insideV w:val="single" w:sz="4" w:space="0" w:color="auto"/>
+      </w:tblBorders>
+    </w:tblPr>
   </w:style>
 </w:styles>
 </file>

</xml_diff>